<commit_message>
0. jegyzőköny - stílusjavítás
</commit_message>
<xml_diff>
--- a/labor_0_jegyzokonyv.docx
+++ b/labor_0_jegyzokonyv.docx
@@ -268,6 +268,7 @@
         <w:pStyle w:val="Feladatcm"/>
       </w:pPr>
       <w:r>
+        <w:lastRenderedPageBreak/>
         <w:t>1. Feladat</w:t>
       </w:r>
     </w:p>
@@ -2982,6 +2983,7 @@
       </w:tblGrid>
       <w:tr>
         <w:trPr>
+          <w:trHeight w:val="314"/>
           <w:jc w:val="center"/>
         </w:trPr>
         <w:tc>
@@ -3076,6 +3078,8 @@
       </w:tr>
       <w:tr>
         <w:trPr>
+          <w:cnfStyle w:val="000000010000" w:firstRow="0" w:lastRow="0" w:firstColumn="0" w:lastColumn="0" w:oddVBand="0" w:evenVBand="0" w:oddHBand="0" w:evenHBand="1" w:firstRowFirstColumn="0" w:firstRowLastColumn="0" w:lastRowFirstColumn="0" w:lastRowLastColumn="0"/>
+          <w:trHeight w:val="314"/>
           <w:jc w:val="center"/>
         </w:trPr>
         <w:tc>
@@ -3227,6 +3231,7 @@
       </w:tr>
       <w:tr>
         <w:trPr>
+          <w:trHeight w:val="314"/>
           <w:jc w:val="center"/>
         </w:trPr>
         <w:tc>
@@ -3378,6 +3383,8 @@
       </w:tr>
       <w:tr>
         <w:trPr>
+          <w:cnfStyle w:val="000000010000" w:firstRow="0" w:lastRow="0" w:firstColumn="0" w:lastColumn="0" w:oddVBand="0" w:evenVBand="0" w:oddHBand="0" w:evenHBand="1" w:firstRowFirstColumn="0" w:firstRowLastColumn="0" w:lastRowFirstColumn="0" w:lastRowLastColumn="0"/>
+          <w:trHeight w:val="314"/>
           <w:jc w:val="center"/>
         </w:trPr>
         <w:tc>
@@ -3529,6 +3536,7 @@
       </w:tr>
       <w:tr>
         <w:trPr>
+          <w:trHeight w:val="314"/>
           <w:jc w:val="center"/>
         </w:trPr>
         <w:tc>
@@ -3668,6 +3676,8 @@
       </w:tr>
       <w:tr>
         <w:trPr>
+          <w:cnfStyle w:val="000000010000" w:firstRow="0" w:lastRow="0" w:firstColumn="0" w:lastColumn="0" w:oddVBand="0" w:evenVBand="0" w:oddHBand="0" w:evenHBand="1" w:firstRowFirstColumn="0" w:firstRowLastColumn="0" w:lastRowFirstColumn="0" w:lastRowLastColumn="0"/>
+          <w:trHeight w:val="314"/>
           <w:jc w:val="center"/>
         </w:trPr>
         <w:tc>
@@ -3836,6 +3846,7 @@
       </w:tr>
       <w:tr>
         <w:trPr>
+          <w:trHeight w:val="314"/>
           <w:jc w:val="center"/>
         </w:trPr>
         <w:tc>
@@ -4004,6 +4015,8 @@
       </w:tr>
       <w:tr>
         <w:trPr>
+          <w:cnfStyle w:val="000000010000" w:firstRow="0" w:lastRow="0" w:firstColumn="0" w:lastColumn="0" w:oddVBand="0" w:evenVBand="0" w:oddHBand="0" w:evenHBand="1" w:firstRowFirstColumn="0" w:firstRowLastColumn="0" w:lastRowFirstColumn="0" w:lastRowLastColumn="0"/>
+          <w:trHeight w:val="314"/>
           <w:jc w:val="center"/>
         </w:trPr>
         <w:tc>
@@ -4376,6 +4389,7 @@
         <w:rPr>
           <w:lang w:eastAsia="en-GB"/>
         </w:rPr>
+        <w:lastRenderedPageBreak/>
         <w:t>2. Feladat</w:t>
       </w:r>
     </w:p>
@@ -4951,7 +4965,7 @@
           <w:lang w:eastAsia="en-GB"/>
         </w:rPr>
         <w:drawing>
-          <wp:anchor distT="0" distB="0" distL="114300" distR="114300" simplePos="0" relativeHeight="251663360" behindDoc="0" locked="0" layoutInCell="1" allowOverlap="1" wp14:anchorId="5E252CB7" wp14:editId="65C0DFFF">
+          <wp:anchor distT="0" distB="0" distL="114300" distR="114300" simplePos="0" relativeHeight="251663360" behindDoc="0" locked="0" layoutInCell="1" allowOverlap="1" wp14:anchorId="5E252CB7" wp14:editId="35CEAC46">
             <wp:simplePos x="0" y="0"/>
             <wp:positionH relativeFrom="page">
               <wp:align>center</wp:align>
@@ -4961,7 +4975,7 @@
             </wp:positionV>
             <wp:extent cx="5310000" cy="1371306"/>
             <wp:effectExtent l="0" t="0" r="5080" b="635"/>
-            <wp:wrapSquare wrapText="bothSides"/>
+            <wp:wrapTopAndBottom/>
             <wp:docPr id="1246043249" name="Kép 1" descr="A képen képernyőkép, diagram, sor, Betűtípus látható&#10;&#10;Automatikusan generált leírás"/>
             <wp:cNvGraphicFramePr>
               <a:graphicFrameLocks xmlns:a="http://schemas.openxmlformats.org/drawingml/2006/main" noChangeAspect="1"/>
@@ -6025,6 +6039,7 @@
           <w:bCs/>
           <w:lang w:eastAsia="en-GB"/>
         </w:rPr>
+        <w:lastRenderedPageBreak/>
         <w:drawing>
           <wp:anchor distT="0" distB="0" distL="114300" distR="114300" simplePos="0" relativeHeight="251665408" behindDoc="0" locked="0" layoutInCell="1" allowOverlap="1" wp14:anchorId="37133875" wp14:editId="0242069B">
             <wp:simplePos x="0" y="0"/>
@@ -6818,9 +6833,15 @@
         <w:rPr>
           <w:lang w:eastAsia="en-GB"/>
         </w:rPr>
-        <w:lastRenderedPageBreak/>
         <w:t>Ellenőrzés – szimulátor</w:t>
       </w:r>
+    </w:p>
+    <w:p>
+      <w:pPr>
+        <w:rPr>
+          <w:lang w:eastAsia="en-GB"/>
+        </w:rPr>
+      </w:pPr>
     </w:p>
     <w:p>
       <w:pPr>
@@ -6835,17 +6856,17 @@
           <w:lang w:eastAsia="en-GB"/>
         </w:rPr>
         <w:drawing>
-          <wp:anchor distT="0" distB="0" distL="114300" distR="114300" simplePos="0" relativeHeight="251664384" behindDoc="0" locked="0" layoutInCell="1" allowOverlap="1" wp14:anchorId="32D4D9B4" wp14:editId="5FACD469">
+          <wp:anchor distT="0" distB="0" distL="114300" distR="114300" simplePos="0" relativeHeight="251664384" behindDoc="0" locked="0" layoutInCell="1" allowOverlap="1" wp14:anchorId="32D4D9B4" wp14:editId="17E3B8B7">
             <wp:simplePos x="0" y="0"/>
             <wp:positionH relativeFrom="page">
-              <wp:align>center</wp:align>
+              <wp:posOffset>822960</wp:posOffset>
             </wp:positionH>
             <wp:positionV relativeFrom="paragraph">
-              <wp:posOffset>198755</wp:posOffset>
+              <wp:posOffset>209550</wp:posOffset>
             </wp:positionV>
-            <wp:extent cx="6120000" cy="2095200"/>
-            <wp:effectExtent l="0" t="0" r="0" b="635"/>
-            <wp:wrapSquare wrapText="bothSides"/>
+            <wp:extent cx="6118860" cy="1919605"/>
+            <wp:effectExtent l="0" t="0" r="0" b="4445"/>
+            <wp:wrapTopAndBottom/>
             <wp:docPr id="1302097107" name="Kép 1" descr="A képen diagram, képernyőkép, szöveg, sor látható&#10;&#10;Automatikusan generált leírás"/>
             <wp:cNvGraphicFramePr>
               <a:graphicFrameLocks xmlns:a="http://schemas.openxmlformats.org/drawingml/2006/main" noChangeAspect="1"/>
@@ -6865,13 +6886,13 @@
                         </a:ext>
                       </a:extLst>
                     </a:blip>
-                    <a:srcRect l="4981"/>
+                    <a:srcRect l="4981" t="8366"/>
                     <a:stretch/>
                   </pic:blipFill>
                   <pic:spPr bwMode="auto">
                     <a:xfrm>
                       <a:off x="0" y="0"/>
-                      <a:ext cx="6120000" cy="2095200"/>
+                      <a:ext cx="6118860" cy="1919605"/>
                     </a:xfrm>
                     <a:prstGeom prst="rect">
                       <a:avLst/>
@@ -6908,6 +6929,7 @@
     </w:p>
     <w:p>
       <w:pPr>
+        <w:pageBreakBefore/>
         <w:rPr>
           <w:lang w:eastAsia="en-GB"/>
         </w:rPr>
@@ -6918,17 +6940,54 @@
           <w:bCs/>
           <w:lang w:eastAsia="en-GB"/>
         </w:rPr>
+        <w:lastRenderedPageBreak/>
+        <w:t>B</w:t>
+      </w:r>
+      <w:r>
+        <w:rPr>
+          <w:b/>
+          <w:bCs/>
+          <w:lang w:eastAsia="en-GB"/>
+        </w:rPr>
+        <w:t>a</w:t>
+      </w:r>
+      <w:r>
+        <w:rPr>
+          <w:b/>
+          <w:bCs/>
+          <w:lang w:eastAsia="en-GB"/>
+        </w:rPr>
+        <w:t>l alsóból jobb felsőbe</w:t>
+      </w:r>
+      <w:r>
+        <w:rPr>
+          <w:noProof/>
+        </w:rPr>
+        <w:t xml:space="preserve"> </w:t>
+      </w:r>
+    </w:p>
+    <w:p>
+      <w:pPr>
+        <w:pStyle w:val="Kiemel"/>
+        <w:rPr>
+          <w:lang w:eastAsia="en-GB"/>
+        </w:rPr>
+      </w:pPr>
+      <w:r>
+        <w:rPr>
+          <w:lang w:eastAsia="en-GB"/>
+        </w:rPr>
         <w:drawing>
-          <wp:anchor distT="0" distB="0" distL="114300" distR="114300" simplePos="0" relativeHeight="251666432" behindDoc="0" locked="0" layoutInCell="1" allowOverlap="1" wp14:anchorId="4CF9763D" wp14:editId="47062321">
+          <wp:anchor distT="0" distB="0" distL="114300" distR="114300" simplePos="0" relativeHeight="251666432" behindDoc="0" locked="0" layoutInCell="1" allowOverlap="1" wp14:anchorId="4CF9763D" wp14:editId="1ED887FA">
             <wp:simplePos x="0" y="0"/>
             <wp:positionH relativeFrom="page">
-              <wp:posOffset>826135</wp:posOffset>
+              <wp:align>center</wp:align>
             </wp:positionH>
             <wp:positionV relativeFrom="paragraph">
-              <wp:posOffset>2324735</wp:posOffset>
+              <wp:posOffset>0</wp:posOffset>
             </wp:positionV>
-            <wp:extent cx="6120000" cy="2718000"/>
-            <wp:effectExtent l="0" t="0" r="0" b="6350"/>
+            <wp:extent cx="6120000" cy="2505600"/>
+            <wp:effectExtent l="0" t="0" r="0" b="9525"/>
             <wp:wrapTopAndBottom/>
             <wp:docPr id="1367383501" name="Kép 1"/>
             <wp:cNvGraphicFramePr>
@@ -6941,7 +7000,7 @@
                     <pic:cNvPr id="1367383501" name=""/>
                     <pic:cNvPicPr/>
                   </pic:nvPicPr>
-                  <pic:blipFill>
+                  <pic:blipFill rotWithShape="1">
                     <a:blip r:embed="rId19">
                       <a:extLst>
                         <a:ext uri="{28A0092B-C50C-407E-A947-70E740481C1C}">
@@ -6949,18 +7008,25 @@
                         </a:ext>
                       </a:extLst>
                     </a:blip>
-                    <a:stretch>
-                      <a:fillRect/>
-                    </a:stretch>
+                    <a:srcRect t="7851"/>
+                    <a:stretch/>
                   </pic:blipFill>
-                  <pic:spPr>
+                  <pic:spPr bwMode="auto">
                     <a:xfrm>
                       <a:off x="0" y="0"/>
-                      <a:ext cx="6120000" cy="2718000"/>
+                      <a:ext cx="6120000" cy="2505600"/>
                     </a:xfrm>
                     <a:prstGeom prst="rect">
                       <a:avLst/>
                     </a:prstGeom>
+                    <a:ln>
+                      <a:noFill/>
+                    </a:ln>
+                    <a:extLst>
+                      <a:ext uri="{53640926-AAD7-44D8-BBD7-CCE9431645EC}">
+                        <a14:shadowObscured xmlns:a14="http://schemas.microsoft.com/office/drawing/2010/main"/>
+                      </a:ext>
+                    </a:extLst>
                   </pic:spPr>
                 </pic:pic>
               </a:graphicData>
@@ -6976,65 +7042,189 @@
       </w:r>
       <w:r>
         <w:rPr>
+          <w:lang w:eastAsia="en-GB"/>
+        </w:rPr>
+        <w:t>Mérések</w:t>
+      </w:r>
+    </w:p>
+    <w:p>
+      <w:pPr>
+        <w:rPr>
           <w:b/>
           <w:bCs/>
           <w:lang w:eastAsia="en-GB"/>
         </w:rPr>
-        <w:t>B</w:t>
-      </w:r>
+      </w:pPr>
       <w:r>
         <w:rPr>
           <w:b/>
           <w:bCs/>
           <w:lang w:eastAsia="en-GB"/>
         </w:rPr>
-        <w:t>a</w:t>
-      </w:r>
-      <w:r>
-        <w:rPr>
-          <w:b/>
-          <w:bCs/>
-          <w:lang w:eastAsia="en-GB"/>
-        </w:rPr>
-        <w:t>l alsóból jobb felsőbe</w:t>
-      </w:r>
-      <w:r>
-        <w:rPr>
-          <w:noProof/>
-        </w:rPr>
-        <w:t xml:space="preserve"> </w:t>
+        <w:t>Bal felsőből jobb alsóba</w:t>
       </w:r>
     </w:p>
     <w:p>
       <w:pPr>
-        <w:pStyle w:val="Kiemel"/>
-        <w:rPr>
+        <w:spacing w:before="120" w:after="120"/>
+        <w:rPr>
+          <w:rFonts w:eastAsiaTheme="minorEastAsia"/>
           <w:lang w:eastAsia="en-GB"/>
         </w:rPr>
       </w:pPr>
-      <w:r>
-        <w:rPr>
-          <w:lang w:eastAsia="en-GB"/>
-        </w:rPr>
-        <w:t>Mérések</w:t>
-      </w:r>
+      <m:oMathPara>
+        <m:oMath>
+          <m:r>
+            <w:rPr>
+              <w:rFonts w:ascii="Cambria Math" w:hAnsi="Cambria Math"/>
+              <w:lang w:eastAsia="en-GB"/>
+            </w:rPr>
+            <m:t xml:space="preserve">R1= ________________________ </m:t>
+          </m:r>
+          <m:r>
+            <m:rPr>
+              <m:sty m:val="p"/>
+            </m:rPr>
+            <w:rPr>
+              <w:rFonts w:ascii="Cambria Math" w:hAnsi="Cambria Math"/>
+              <w:lang w:eastAsia="en-GB"/>
+            </w:rPr>
+            <m:t>Ω</m:t>
+          </m:r>
+        </m:oMath>
+      </m:oMathPara>
     </w:p>
     <w:p>
       <w:pPr>
-        <w:rPr>
-          <w:b/>
-          <w:bCs/>
+        <w:spacing w:before="120" w:after="120"/>
+        <w:rPr>
+          <w:rFonts w:eastAsiaTheme="minorEastAsia"/>
           <w:lang w:eastAsia="en-GB"/>
         </w:rPr>
       </w:pPr>
-      <w:r>
-        <w:rPr>
-          <w:b/>
-          <w:bCs/>
+      <m:oMathPara>
+        <m:oMath>
+          <m:r>
+            <w:rPr>
+              <w:rFonts w:ascii="Cambria Math" w:hAnsi="Cambria Math"/>
+              <w:lang w:eastAsia="en-GB"/>
+            </w:rPr>
+            <m:t>R</m:t>
+          </m:r>
+          <m:r>
+            <w:rPr>
+              <w:rFonts w:ascii="Cambria Math" w:hAnsi="Cambria Math"/>
+              <w:lang w:eastAsia="en-GB"/>
+            </w:rPr>
+            <m:t>2</m:t>
+          </m:r>
+          <m:r>
+            <w:rPr>
+              <w:rFonts w:ascii="Cambria Math" w:hAnsi="Cambria Math"/>
+              <w:lang w:eastAsia="en-GB"/>
+            </w:rPr>
+            <m:t xml:space="preserve">= ________________________ </m:t>
+          </m:r>
+          <m:r>
+            <m:rPr>
+              <m:sty m:val="p"/>
+            </m:rPr>
+            <w:rPr>
+              <w:rFonts w:ascii="Cambria Math" w:hAnsi="Cambria Math"/>
+              <w:lang w:eastAsia="en-GB"/>
+            </w:rPr>
+            <m:t>Ω</m:t>
+          </m:r>
+        </m:oMath>
+      </m:oMathPara>
+    </w:p>
+    <w:p>
+      <w:pPr>
+        <w:spacing w:before="120" w:after="120"/>
+        <w:rPr>
+          <w:rFonts w:eastAsiaTheme="minorEastAsia"/>
           <w:lang w:eastAsia="en-GB"/>
         </w:rPr>
-        <w:t>Bal felsőből jobb alsóba</w:t>
-      </w:r>
+      </w:pPr>
+      <m:oMathPara>
+        <m:oMath>
+          <m:r>
+            <w:rPr>
+              <w:rFonts w:ascii="Cambria Math" w:hAnsi="Cambria Math"/>
+              <w:lang w:eastAsia="en-GB"/>
+            </w:rPr>
+            <m:t>R</m:t>
+          </m:r>
+          <m:r>
+            <w:rPr>
+              <w:rFonts w:ascii="Cambria Math" w:hAnsi="Cambria Math"/>
+              <w:lang w:eastAsia="en-GB"/>
+            </w:rPr>
+            <m:t>3</m:t>
+          </m:r>
+          <m:r>
+            <w:rPr>
+              <w:rFonts w:ascii="Cambria Math" w:hAnsi="Cambria Math"/>
+              <w:lang w:eastAsia="en-GB"/>
+            </w:rPr>
+            <m:t xml:space="preserve">= ________________________ </m:t>
+          </m:r>
+          <m:r>
+            <m:rPr>
+              <m:sty m:val="p"/>
+            </m:rPr>
+            <w:rPr>
+              <w:rFonts w:ascii="Cambria Math" w:hAnsi="Cambria Math"/>
+              <w:lang w:eastAsia="en-GB"/>
+            </w:rPr>
+            <m:t>Ω</m:t>
+          </m:r>
+        </m:oMath>
+      </m:oMathPara>
+    </w:p>
+    <w:p>
+      <w:pPr>
+        <w:spacing w:before="120" w:after="120"/>
+        <w:rPr>
+          <w:rFonts w:eastAsiaTheme="minorEastAsia"/>
+          <w:lang w:eastAsia="en-GB"/>
+        </w:rPr>
+      </w:pPr>
+      <m:oMathPara>
+        <m:oMath>
+          <m:r>
+            <w:rPr>
+              <w:rFonts w:ascii="Cambria Math" w:hAnsi="Cambria Math"/>
+              <w:lang w:eastAsia="en-GB"/>
+            </w:rPr>
+            <m:t>R</m:t>
+          </m:r>
+          <m:r>
+            <w:rPr>
+              <w:rFonts w:ascii="Cambria Math" w:hAnsi="Cambria Math"/>
+              <w:lang w:eastAsia="en-GB"/>
+            </w:rPr>
+            <m:t>4</m:t>
+          </m:r>
+          <m:r>
+            <w:rPr>
+              <w:rFonts w:ascii="Cambria Math" w:hAnsi="Cambria Math"/>
+              <w:lang w:eastAsia="en-GB"/>
+            </w:rPr>
+            <m:t xml:space="preserve">= ________________________ </m:t>
+          </m:r>
+          <m:r>
+            <m:rPr>
+              <m:sty m:val="p"/>
+            </m:rPr>
+            <w:rPr>
+              <w:rFonts w:ascii="Cambria Math" w:hAnsi="Cambria Math"/>
+              <w:lang w:eastAsia="en-GB"/>
+            </w:rPr>
+            <m:t>Ω</m:t>
+          </m:r>
+        </m:oMath>
+      </m:oMathPara>
     </w:p>
     <w:p>
       <w:pPr>
@@ -7146,6 +7336,124 @@
       </w:pPr>
       <m:oMathPara>
         <m:oMath>
+          <m:r>
+            <w:rPr>
+              <w:rFonts w:ascii="Cambria Math" w:hAnsi="Cambria Math"/>
+              <w:lang w:eastAsia="en-GB"/>
+            </w:rPr>
+            <m:t xml:space="preserve">R1= ________________________ </m:t>
+          </m:r>
+          <m:r>
+            <m:rPr>
+              <m:sty m:val="p"/>
+            </m:rPr>
+            <w:rPr>
+              <w:rFonts w:ascii="Cambria Math" w:hAnsi="Cambria Math"/>
+              <w:lang w:eastAsia="en-GB"/>
+            </w:rPr>
+            <m:t>Ω</m:t>
+          </m:r>
+        </m:oMath>
+      </m:oMathPara>
+    </w:p>
+    <w:p>
+      <w:pPr>
+        <w:spacing w:before="120" w:after="120"/>
+        <w:rPr>
+          <w:rFonts w:eastAsiaTheme="minorEastAsia"/>
+          <w:lang w:eastAsia="en-GB"/>
+        </w:rPr>
+      </w:pPr>
+      <m:oMathPara>
+        <m:oMath>
+          <m:r>
+            <w:rPr>
+              <w:rFonts w:ascii="Cambria Math" w:hAnsi="Cambria Math"/>
+              <w:lang w:eastAsia="en-GB"/>
+            </w:rPr>
+            <m:t>R</m:t>
+          </m:r>
+          <m:r>
+            <w:rPr>
+              <w:rFonts w:ascii="Cambria Math" w:hAnsi="Cambria Math"/>
+              <w:lang w:eastAsia="en-GB"/>
+            </w:rPr>
+            <m:t>2</m:t>
+          </m:r>
+          <m:r>
+            <w:rPr>
+              <w:rFonts w:ascii="Cambria Math" w:hAnsi="Cambria Math"/>
+              <w:lang w:eastAsia="en-GB"/>
+            </w:rPr>
+            <m:t xml:space="preserve">= ________________________ </m:t>
+          </m:r>
+          <m:r>
+            <m:rPr>
+              <m:sty m:val="p"/>
+            </m:rPr>
+            <w:rPr>
+              <w:rFonts w:ascii="Cambria Math" w:hAnsi="Cambria Math"/>
+              <w:lang w:eastAsia="en-GB"/>
+            </w:rPr>
+            <m:t>Ω</m:t>
+          </m:r>
+        </m:oMath>
+      </m:oMathPara>
+    </w:p>
+    <w:p>
+      <w:pPr>
+        <w:spacing w:before="120" w:after="120"/>
+        <w:rPr>
+          <w:rFonts w:eastAsiaTheme="minorEastAsia"/>
+          <w:lang w:eastAsia="en-GB"/>
+        </w:rPr>
+      </w:pPr>
+      <m:oMathPara>
+        <m:oMath>
+          <m:r>
+            <w:rPr>
+              <w:rFonts w:ascii="Cambria Math" w:hAnsi="Cambria Math"/>
+              <w:lang w:eastAsia="en-GB"/>
+            </w:rPr>
+            <m:t>R</m:t>
+          </m:r>
+          <m:r>
+            <w:rPr>
+              <w:rFonts w:ascii="Cambria Math" w:hAnsi="Cambria Math"/>
+              <w:lang w:eastAsia="en-GB"/>
+            </w:rPr>
+            <m:t>3</m:t>
+          </m:r>
+          <m:r>
+            <w:rPr>
+              <w:rFonts w:ascii="Cambria Math" w:hAnsi="Cambria Math"/>
+              <w:lang w:eastAsia="en-GB"/>
+            </w:rPr>
+            <m:t xml:space="preserve">= ________________________ </m:t>
+          </m:r>
+          <m:r>
+            <m:rPr>
+              <m:sty m:val="p"/>
+            </m:rPr>
+            <w:rPr>
+              <w:rFonts w:ascii="Cambria Math" w:hAnsi="Cambria Math"/>
+              <w:lang w:eastAsia="en-GB"/>
+            </w:rPr>
+            <m:t>Ω</m:t>
+          </m:r>
+        </m:oMath>
+      </m:oMathPara>
+    </w:p>
+    <w:p>
+      <w:pPr>
+        <w:spacing w:before="120" w:after="120"/>
+        <w:rPr>
+          <w:rFonts w:eastAsiaTheme="minorEastAsia"/>
+          <w:lang w:eastAsia="en-GB"/>
+        </w:rPr>
+      </w:pPr>
+      <m:oMathPara>
+        <m:oMath>
           <m:sSub>
             <m:sSubPr>
               <m:ctrlPr>
@@ -7248,6 +7556,8 @@
       </w:tblGrid>
       <w:tr>
         <w:trPr>
+          <w:trHeight w:val="312"/>
+          <w:tblHeader/>
           <w:jc w:val="center"/>
         </w:trPr>
         <w:tc>
@@ -7342,6 +7652,41 @@
       </w:tr>
       <w:tr>
         <w:trPr>
+          <w:cnfStyle w:val="000000010000" w:firstRow="0" w:lastRow="0" w:firstColumn="0" w:lastColumn="0" w:oddVBand="0" w:evenVBand="0" w:oddHBand="0" w:evenHBand="1" w:firstRowFirstColumn="0" w:firstRowLastColumn="0" w:lastRowFirstColumn="0" w:lastRowLastColumn="0"/>
+          <w:trHeight w:val="312"/>
+          <w:jc w:val="center"/>
+        </w:trPr>
+        <w:tc>
+          <w:tcPr>
+            <w:tcW w:w="9356" w:type="dxa"/>
+            <w:gridSpan w:val="4"/>
+          </w:tcPr>
+          <w:p>
+            <w:pPr>
+              <w:ind w:firstLine="0"/>
+              <w:jc w:val="center"/>
+              <w:rPr>
+                <w:rFonts w:eastAsia="Calibri" w:cs="Arial"/>
+                <w:b/>
+                <w:bCs/>
+                <w:lang w:eastAsia="en-GB"/>
+              </w:rPr>
+            </w:pPr>
+            <w:r>
+              <w:rPr>
+                <w:rFonts w:eastAsia="Calibri" w:cs="Arial"/>
+                <w:b/>
+                <w:bCs/>
+                <w:lang w:eastAsia="en-GB"/>
+              </w:rPr>
+              <w:t>Bal felsőből jobb alsóba</w:t>
+            </w:r>
+          </w:p>
+        </w:tc>
+      </w:tr>
+      <w:tr>
+        <w:trPr>
+          <w:trHeight w:val="312"/>
           <w:jc w:val="center"/>
         </w:trPr>
         <w:tc>
@@ -7352,6 +7697,557 @@
             <w:pPr>
               <w:ind w:firstLine="0"/>
               <w:rPr>
+                <w:rFonts w:eastAsia="Calibri" w:cs="Arial"/>
+                <w:b/>
+                <w:bCs/>
+                <w:lang w:eastAsia="en-GB"/>
+              </w:rPr>
+            </w:pPr>
+            <m:oMathPara>
+              <m:oMath>
+                <m:r>
+                  <m:rPr>
+                    <m:sty m:val="bi"/>
+                  </m:rPr>
+                  <w:rPr>
+                    <w:rFonts w:ascii="Cambria Math" w:eastAsia="Calibri" w:hAnsi="Cambria Math" w:cs="Arial"/>
+                    <w:lang w:eastAsia="en-GB"/>
+                  </w:rPr>
+                  <m:t>R</m:t>
+                </m:r>
+                <m:r>
+                  <m:rPr>
+                    <m:sty m:val="bi"/>
+                  </m:rPr>
+                  <w:rPr>
+                    <w:rFonts w:ascii="Cambria Math" w:eastAsia="Calibri" w:hAnsi="Cambria Math" w:cs="Arial"/>
+                    <w:lang w:eastAsia="en-GB"/>
+                  </w:rPr>
+                  <m:t>1</m:t>
+                </m:r>
+              </m:oMath>
+            </m:oMathPara>
+          </w:p>
+        </w:tc>
+        <w:tc>
+          <w:tcPr>
+            <w:tcW w:w="2108" w:type="dxa"/>
+          </w:tcPr>
+          <w:p>
+            <w:pPr>
+              <w:ind w:firstLine="0"/>
+              <w:rPr>
+                <w:rFonts w:eastAsia="Calibri" w:cs="Arial"/>
+              </w:rPr>
+            </w:pPr>
+            <m:oMathPara>
+              <m:oMath>
+                <m:r>
+                  <w:rPr>
+                    <w:rFonts w:ascii="Cambria Math" w:eastAsia="Calibri" w:hAnsi="Cambria Math" w:cs="Arial"/>
+                  </w:rPr>
+                  <m:t>1000</m:t>
+                </m:r>
+                <m:r>
+                  <m:rPr>
+                    <m:sty m:val="p"/>
+                  </m:rPr>
+                  <w:rPr>
+                    <w:rFonts w:ascii="Cambria Math" w:eastAsia="Calibri" w:hAnsi="Cambria Math" w:cs="Arial"/>
+                  </w:rPr>
+                  <m:t>Ω</m:t>
+                </m:r>
+              </m:oMath>
+            </m:oMathPara>
+          </w:p>
+        </w:tc>
+        <w:tc>
+          <w:tcPr>
+            <w:tcW w:w="3119" w:type="dxa"/>
+          </w:tcPr>
+          <w:p>
+            <w:pPr>
+              <w:ind w:firstLine="0"/>
+              <w:rPr>
+                <w:rFonts w:eastAsia="Calibri" w:cs="Arial"/>
+                <w:lang w:eastAsia="en-GB"/>
+              </w:rPr>
+            </w:pPr>
+            <m:oMathPara>
+              <m:oMathParaPr>
+                <m:jc m:val="right"/>
+              </m:oMathParaPr>
+              <m:oMath>
+                <m:r>
+                  <m:rPr>
+                    <m:sty m:val="p"/>
+                  </m:rPr>
+                  <w:rPr>
+                    <w:rFonts w:ascii="Cambria Math" w:hAnsi="Cambria Math"/>
+                    <w:lang w:eastAsia="en-GB"/>
+                  </w:rPr>
+                  <m:t>Ω</m:t>
+                </m:r>
+              </m:oMath>
+            </m:oMathPara>
+          </w:p>
+        </w:tc>
+        <w:tc>
+          <w:tcPr>
+            <w:tcW w:w="3119" w:type="dxa"/>
+          </w:tcPr>
+          <w:p>
+            <w:pPr>
+              <w:ind w:firstLine="0"/>
+              <w:rPr>
+                <w:rFonts w:eastAsia="Calibri" w:cs="Arial"/>
+                <w:lang w:eastAsia="en-GB"/>
+              </w:rPr>
+            </w:pPr>
+            <m:oMathPara>
+              <m:oMathParaPr>
+                <m:jc m:val="right"/>
+              </m:oMathParaPr>
+              <m:oMath>
+                <m:r>
+                  <w:rPr>
+                    <w:rFonts w:ascii="Cambria Math" w:eastAsia="Calibri" w:hAnsi="Cambria Math" w:cs="Arial"/>
+                    <w:lang w:eastAsia="en-GB"/>
+                  </w:rPr>
+                  <m:t>%</m:t>
+                </m:r>
+              </m:oMath>
+            </m:oMathPara>
+          </w:p>
+        </w:tc>
+      </w:tr>
+      <w:tr>
+        <w:trPr>
+          <w:cnfStyle w:val="000000010000" w:firstRow="0" w:lastRow="0" w:firstColumn="0" w:lastColumn="0" w:oddVBand="0" w:evenVBand="0" w:oddHBand="0" w:evenHBand="1" w:firstRowFirstColumn="0" w:firstRowLastColumn="0" w:lastRowFirstColumn="0" w:lastRowLastColumn="0"/>
+          <w:trHeight w:val="312"/>
+          <w:jc w:val="center"/>
+        </w:trPr>
+        <w:tc>
+          <w:tcPr>
+            <w:tcW w:w="1010" w:type="dxa"/>
+          </w:tcPr>
+          <w:p>
+            <w:pPr>
+              <w:ind w:firstLine="0"/>
+              <w:rPr>
+                <w:rFonts w:eastAsia="Calibri" w:cs="Arial"/>
+                <w:b/>
+                <w:bCs/>
+                <w:lang w:eastAsia="en-GB"/>
+              </w:rPr>
+            </w:pPr>
+            <m:oMathPara>
+              <m:oMath>
+                <m:r>
+                  <m:rPr>
+                    <m:sty m:val="bi"/>
+                  </m:rPr>
+                  <w:rPr>
+                    <w:rFonts w:ascii="Cambria Math" w:eastAsia="Calibri" w:hAnsi="Cambria Math" w:cs="Arial"/>
+                    <w:lang w:eastAsia="en-GB"/>
+                  </w:rPr>
+                  <m:t>R</m:t>
+                </m:r>
+                <m:r>
+                  <m:rPr>
+                    <m:sty m:val="bi"/>
+                  </m:rPr>
+                  <w:rPr>
+                    <w:rFonts w:ascii="Cambria Math" w:eastAsia="Calibri" w:hAnsi="Cambria Math" w:cs="Arial"/>
+                    <w:lang w:eastAsia="en-GB"/>
+                  </w:rPr>
+                  <m:t>2</m:t>
+                </m:r>
+              </m:oMath>
+            </m:oMathPara>
+          </w:p>
+        </w:tc>
+        <w:tc>
+          <w:tcPr>
+            <w:tcW w:w="2108" w:type="dxa"/>
+          </w:tcPr>
+          <w:p>
+            <w:pPr>
+              <w:ind w:firstLine="0"/>
+              <w:rPr>
+                <w:rFonts w:eastAsia="Calibri" w:cs="Arial"/>
+              </w:rPr>
+            </w:pPr>
+            <m:oMathPara>
+              <m:oMath>
+                <m:r>
+                  <w:rPr>
+                    <w:rFonts w:ascii="Cambria Math" w:eastAsia="Calibri" w:hAnsi="Cambria Math" w:cs="Arial"/>
+                  </w:rPr>
+                  <m:t>1000</m:t>
+                </m:r>
+                <m:r>
+                  <m:rPr>
+                    <m:sty m:val="p"/>
+                  </m:rPr>
+                  <w:rPr>
+                    <w:rFonts w:ascii="Cambria Math" w:eastAsia="Calibri" w:hAnsi="Cambria Math" w:cs="Arial"/>
+                  </w:rPr>
+                  <m:t>Ω</m:t>
+                </m:r>
+              </m:oMath>
+            </m:oMathPara>
+          </w:p>
+        </w:tc>
+        <w:tc>
+          <w:tcPr>
+            <w:tcW w:w="3119" w:type="dxa"/>
+          </w:tcPr>
+          <w:p>
+            <w:pPr>
+              <w:ind w:firstLine="0"/>
+              <w:rPr>
+                <w:rFonts w:eastAsia="Calibri" w:cs="Arial"/>
+                <w:lang w:eastAsia="en-GB"/>
+              </w:rPr>
+            </w:pPr>
+            <m:oMathPara>
+              <m:oMathParaPr>
+                <m:jc m:val="right"/>
+              </m:oMathParaPr>
+              <m:oMath>
+                <m:r>
+                  <m:rPr>
+                    <m:sty m:val="p"/>
+                  </m:rPr>
+                  <w:rPr>
+                    <w:rFonts w:ascii="Cambria Math" w:hAnsi="Cambria Math"/>
+                    <w:lang w:eastAsia="en-GB"/>
+                  </w:rPr>
+                  <m:t>Ω</m:t>
+                </m:r>
+              </m:oMath>
+            </m:oMathPara>
+          </w:p>
+        </w:tc>
+        <w:tc>
+          <w:tcPr>
+            <w:tcW w:w="3119" w:type="dxa"/>
+          </w:tcPr>
+          <w:p>
+            <w:pPr>
+              <w:ind w:firstLine="0"/>
+              <w:rPr>
+                <w:rFonts w:eastAsia="Calibri" w:cs="Arial"/>
+                <w:lang w:eastAsia="en-GB"/>
+              </w:rPr>
+            </w:pPr>
+            <m:oMathPara>
+              <m:oMathParaPr>
+                <m:jc m:val="right"/>
+              </m:oMathParaPr>
+              <m:oMath>
+                <m:r>
+                  <w:rPr>
+                    <w:rFonts w:ascii="Cambria Math" w:eastAsia="Calibri" w:hAnsi="Cambria Math" w:cs="Arial"/>
+                    <w:lang w:eastAsia="en-GB"/>
+                  </w:rPr>
+                  <m:t>%</m:t>
+                </m:r>
+              </m:oMath>
+            </m:oMathPara>
+          </w:p>
+        </w:tc>
+      </w:tr>
+      <w:tr>
+        <w:trPr>
+          <w:trHeight w:val="312"/>
+          <w:jc w:val="center"/>
+        </w:trPr>
+        <w:tc>
+          <w:tcPr>
+            <w:tcW w:w="1010" w:type="dxa"/>
+          </w:tcPr>
+          <w:p>
+            <w:pPr>
+              <w:ind w:firstLine="0"/>
+              <w:rPr>
+                <w:rFonts w:eastAsia="Calibri" w:cs="Arial"/>
+                <w:b/>
+                <w:bCs/>
+                <w:lang w:eastAsia="en-GB"/>
+              </w:rPr>
+            </w:pPr>
+            <m:oMathPara>
+              <m:oMath>
+                <m:r>
+                  <m:rPr>
+                    <m:sty m:val="bi"/>
+                  </m:rPr>
+                  <w:rPr>
+                    <w:rFonts w:ascii="Cambria Math" w:eastAsia="Calibri" w:hAnsi="Cambria Math" w:cs="Arial"/>
+                    <w:lang w:eastAsia="en-GB"/>
+                  </w:rPr>
+                  <m:t>R</m:t>
+                </m:r>
+                <m:r>
+                  <m:rPr>
+                    <m:sty m:val="bi"/>
+                  </m:rPr>
+                  <w:rPr>
+                    <w:rFonts w:ascii="Cambria Math" w:eastAsia="Calibri" w:hAnsi="Cambria Math" w:cs="Arial"/>
+                    <w:lang w:eastAsia="en-GB"/>
+                  </w:rPr>
+                  <m:t>3</m:t>
+                </m:r>
+              </m:oMath>
+            </m:oMathPara>
+          </w:p>
+        </w:tc>
+        <w:tc>
+          <w:tcPr>
+            <w:tcW w:w="2108" w:type="dxa"/>
+          </w:tcPr>
+          <w:p>
+            <w:pPr>
+              <w:ind w:firstLine="0"/>
+              <w:rPr>
+                <w:rFonts w:eastAsia="Calibri" w:cs="Arial"/>
+              </w:rPr>
+            </w:pPr>
+            <m:oMathPara>
+              <m:oMath>
+                <m:r>
+                  <w:rPr>
+                    <w:rFonts w:ascii="Cambria Math" w:eastAsia="Calibri" w:hAnsi="Cambria Math" w:cs="Arial"/>
+                  </w:rPr>
+                  <m:t>1000</m:t>
+                </m:r>
+                <m:r>
+                  <m:rPr>
+                    <m:sty m:val="p"/>
+                  </m:rPr>
+                  <w:rPr>
+                    <w:rFonts w:ascii="Cambria Math" w:eastAsia="Calibri" w:hAnsi="Cambria Math" w:cs="Arial"/>
+                  </w:rPr>
+                  <m:t>Ω</m:t>
+                </m:r>
+              </m:oMath>
+            </m:oMathPara>
+          </w:p>
+        </w:tc>
+        <w:tc>
+          <w:tcPr>
+            <w:tcW w:w="3119" w:type="dxa"/>
+          </w:tcPr>
+          <w:p>
+            <w:pPr>
+              <w:ind w:firstLine="0"/>
+              <w:rPr>
+                <w:rFonts w:eastAsia="Calibri" w:cs="Arial"/>
+                <w:lang w:eastAsia="en-GB"/>
+              </w:rPr>
+            </w:pPr>
+            <m:oMathPara>
+              <m:oMathParaPr>
+                <m:jc m:val="right"/>
+              </m:oMathParaPr>
+              <m:oMath>
+                <m:r>
+                  <m:rPr>
+                    <m:sty m:val="p"/>
+                  </m:rPr>
+                  <w:rPr>
+                    <w:rFonts w:ascii="Cambria Math" w:hAnsi="Cambria Math"/>
+                    <w:lang w:eastAsia="en-GB"/>
+                  </w:rPr>
+                  <m:t>Ω</m:t>
+                </m:r>
+              </m:oMath>
+            </m:oMathPara>
+          </w:p>
+        </w:tc>
+        <w:tc>
+          <w:tcPr>
+            <w:tcW w:w="3119" w:type="dxa"/>
+          </w:tcPr>
+          <w:p>
+            <w:pPr>
+              <w:ind w:firstLine="0"/>
+              <w:rPr>
+                <w:rFonts w:eastAsia="Calibri" w:cs="Arial"/>
+                <w:lang w:eastAsia="en-GB"/>
+              </w:rPr>
+            </w:pPr>
+            <m:oMathPara>
+              <m:oMathParaPr>
+                <m:jc m:val="right"/>
+              </m:oMathParaPr>
+              <m:oMath>
+                <m:r>
+                  <w:rPr>
+                    <w:rFonts w:ascii="Cambria Math" w:eastAsia="Calibri" w:hAnsi="Cambria Math" w:cs="Arial"/>
+                    <w:lang w:eastAsia="en-GB"/>
+                  </w:rPr>
+                  <m:t>%</m:t>
+                </m:r>
+              </m:oMath>
+            </m:oMathPara>
+          </w:p>
+        </w:tc>
+      </w:tr>
+      <w:tr>
+        <w:trPr>
+          <w:cnfStyle w:val="000000010000" w:firstRow="0" w:lastRow="0" w:firstColumn="0" w:lastColumn="0" w:oddVBand="0" w:evenVBand="0" w:oddHBand="0" w:evenHBand="1" w:firstRowFirstColumn="0" w:firstRowLastColumn="0" w:lastRowFirstColumn="0" w:lastRowLastColumn="0"/>
+          <w:trHeight w:val="312"/>
+          <w:jc w:val="center"/>
+        </w:trPr>
+        <w:tc>
+          <w:tcPr>
+            <w:tcW w:w="1010" w:type="dxa"/>
+          </w:tcPr>
+          <w:p>
+            <w:pPr>
+              <w:ind w:firstLine="0"/>
+              <w:rPr>
+                <w:rFonts w:eastAsia="Calibri" w:cs="Arial"/>
+                <w:b/>
+                <w:bCs/>
+                <w:lang w:eastAsia="en-GB"/>
+              </w:rPr>
+            </w:pPr>
+            <m:oMathPara>
+              <m:oMath>
+                <m:r>
+                  <m:rPr>
+                    <m:sty m:val="bi"/>
+                  </m:rPr>
+                  <w:rPr>
+                    <w:rFonts w:ascii="Cambria Math" w:eastAsia="Calibri" w:hAnsi="Cambria Math" w:cs="Arial"/>
+                    <w:lang w:eastAsia="en-GB"/>
+                  </w:rPr>
+                  <m:t>R</m:t>
+                </m:r>
+                <m:r>
+                  <m:rPr>
+                    <m:sty m:val="bi"/>
+                  </m:rPr>
+                  <w:rPr>
+                    <w:rFonts w:ascii="Cambria Math" w:eastAsia="Calibri" w:hAnsi="Cambria Math" w:cs="Arial"/>
+                    <w:lang w:eastAsia="en-GB"/>
+                  </w:rPr>
+                  <m:t>4</m:t>
+                </m:r>
+              </m:oMath>
+            </m:oMathPara>
+          </w:p>
+        </w:tc>
+        <w:tc>
+          <w:tcPr>
+            <w:tcW w:w="2108" w:type="dxa"/>
+          </w:tcPr>
+          <w:p>
+            <w:pPr>
+              <w:ind w:firstLine="0"/>
+              <w:rPr>
+                <w:rFonts w:eastAsia="Calibri" w:cs="Arial"/>
+              </w:rPr>
+            </w:pPr>
+            <m:oMathPara>
+              <m:oMath>
+                <m:r>
+                  <w:rPr>
+                    <w:rFonts w:ascii="Cambria Math" w:eastAsia="Calibri" w:hAnsi="Cambria Math" w:cs="Arial"/>
+                  </w:rPr>
+                  <m:t>1000</m:t>
+                </m:r>
+                <m:r>
+                  <m:rPr>
+                    <m:sty m:val="p"/>
+                  </m:rPr>
+                  <w:rPr>
+                    <w:rFonts w:ascii="Cambria Math" w:eastAsia="Calibri" w:hAnsi="Cambria Math" w:cs="Arial"/>
+                  </w:rPr>
+                  <m:t>Ω</m:t>
+                </m:r>
+              </m:oMath>
+            </m:oMathPara>
+          </w:p>
+        </w:tc>
+        <w:tc>
+          <w:tcPr>
+            <w:tcW w:w="3119" w:type="dxa"/>
+          </w:tcPr>
+          <w:p>
+            <w:pPr>
+              <w:ind w:firstLine="0"/>
+              <w:rPr>
+                <w:rFonts w:eastAsia="Calibri" w:cs="Arial"/>
+                <w:lang w:eastAsia="en-GB"/>
+              </w:rPr>
+            </w:pPr>
+            <m:oMathPara>
+              <m:oMathParaPr>
+                <m:jc m:val="right"/>
+              </m:oMathParaPr>
+              <m:oMath>
+                <m:r>
+                  <m:rPr>
+                    <m:sty m:val="p"/>
+                  </m:rPr>
+                  <w:rPr>
+                    <w:rFonts w:ascii="Cambria Math" w:hAnsi="Cambria Math"/>
+                    <w:lang w:eastAsia="en-GB"/>
+                  </w:rPr>
+                  <m:t>Ω</m:t>
+                </m:r>
+              </m:oMath>
+            </m:oMathPara>
+          </w:p>
+        </w:tc>
+        <w:tc>
+          <w:tcPr>
+            <w:tcW w:w="3119" w:type="dxa"/>
+          </w:tcPr>
+          <w:p>
+            <w:pPr>
+              <w:ind w:firstLine="0"/>
+              <w:rPr>
+                <w:rFonts w:eastAsia="Calibri" w:cs="Arial"/>
+                <w:lang w:eastAsia="en-GB"/>
+              </w:rPr>
+            </w:pPr>
+            <m:oMathPara>
+              <m:oMathParaPr>
+                <m:jc m:val="right"/>
+              </m:oMathParaPr>
+              <m:oMath>
+                <m:r>
+                  <w:rPr>
+                    <w:rFonts w:ascii="Cambria Math" w:eastAsia="Calibri" w:hAnsi="Cambria Math" w:cs="Arial"/>
+                    <w:lang w:eastAsia="en-GB"/>
+                  </w:rPr>
+                  <m:t>%</m:t>
+                </m:r>
+              </m:oMath>
+            </m:oMathPara>
+          </w:p>
+        </w:tc>
+      </w:tr>
+      <w:tr>
+        <w:trPr>
+          <w:trHeight w:val="312"/>
+          <w:jc w:val="center"/>
+        </w:trPr>
+        <w:tc>
+          <w:tcPr>
+            <w:tcW w:w="1010" w:type="dxa"/>
+          </w:tcPr>
+          <w:p>
+            <w:pPr>
+              <w:ind w:firstLine="0"/>
+              <w:rPr>
+                <w:rFonts w:eastAsia="Calibri" w:cs="Arial"/>
                 <w:b/>
                 <w:bCs/>
                 <w:lang w:eastAsia="en-GB"/>
@@ -7435,7 +8331,7 @@
             <w:pPr>
               <w:ind w:firstLine="0"/>
               <w:rPr>
-                <w:lang w:eastAsia="en-GB"/>
+                <w:rFonts w:eastAsia="Calibri" w:cs="Arial"/>
               </w:rPr>
             </w:pPr>
             <m:oMathPara>
@@ -7467,6 +8363,7 @@
             <w:pPr>
               <w:ind w:firstLine="0"/>
               <w:rPr>
+                <w:rFonts w:eastAsia="Calibri" w:cs="Arial"/>
                 <w:lang w:eastAsia="en-GB"/>
               </w:rPr>
             </w:pPr>
@@ -7520,6 +8417,454 @@
       </w:tr>
       <w:tr>
         <w:trPr>
+          <w:cnfStyle w:val="000000010000" w:firstRow="0" w:lastRow="0" w:firstColumn="0" w:lastColumn="0" w:oddVBand="0" w:evenVBand="0" w:oddHBand="0" w:evenHBand="1" w:firstRowFirstColumn="0" w:firstRowLastColumn="0" w:lastRowFirstColumn="0" w:lastRowLastColumn="0"/>
+          <w:trHeight w:val="312"/>
+          <w:jc w:val="center"/>
+        </w:trPr>
+        <w:tc>
+          <w:tcPr>
+            <w:tcW w:w="9356" w:type="dxa"/>
+            <w:gridSpan w:val="4"/>
+          </w:tcPr>
+          <w:p>
+            <w:pPr>
+              <w:ind w:firstLine="0"/>
+              <w:jc w:val="center"/>
+              <w:rPr>
+                <w:rFonts w:eastAsia="Calibri" w:cs="Arial"/>
+                <w:b/>
+                <w:bCs/>
+                <w:lang w:eastAsia="en-GB"/>
+              </w:rPr>
+            </w:pPr>
+            <w:r>
+              <w:rPr>
+                <w:rFonts w:eastAsia="Calibri" w:cs="Arial"/>
+                <w:b/>
+                <w:bCs/>
+                <w:lang w:eastAsia="en-GB"/>
+              </w:rPr>
+              <w:t>Bal alsóból jobb felsőbe</w:t>
+            </w:r>
+          </w:p>
+        </w:tc>
+      </w:tr>
+      <w:tr>
+        <w:trPr>
+          <w:trHeight w:val="312"/>
+          <w:jc w:val="center"/>
+        </w:trPr>
+        <w:tc>
+          <w:tcPr>
+            <w:tcW w:w="1010" w:type="dxa"/>
+          </w:tcPr>
+          <w:p>
+            <w:pPr>
+              <w:ind w:firstLine="0"/>
+              <w:rPr>
+                <w:rFonts w:eastAsia="Calibri" w:cs="Arial"/>
+                <w:b/>
+                <w:bCs/>
+                <w:lang w:eastAsia="en-GB"/>
+              </w:rPr>
+            </w:pPr>
+            <m:oMathPara>
+              <m:oMath>
+                <m:r>
+                  <m:rPr>
+                    <m:sty m:val="bi"/>
+                  </m:rPr>
+                  <w:rPr>
+                    <w:rFonts w:ascii="Cambria Math" w:eastAsia="Calibri" w:hAnsi="Cambria Math" w:cs="Arial"/>
+                    <w:lang w:eastAsia="en-GB"/>
+                  </w:rPr>
+                  <m:t>R</m:t>
+                </m:r>
+                <m:r>
+                  <m:rPr>
+                    <m:sty m:val="bi"/>
+                  </m:rPr>
+                  <w:rPr>
+                    <w:rFonts w:ascii="Cambria Math" w:eastAsia="Calibri" w:hAnsi="Cambria Math" w:cs="Arial"/>
+                    <w:lang w:eastAsia="en-GB"/>
+                  </w:rPr>
+                  <m:t>1</m:t>
+                </m:r>
+              </m:oMath>
+            </m:oMathPara>
+          </w:p>
+        </w:tc>
+        <w:tc>
+          <w:tcPr>
+            <w:tcW w:w="2108" w:type="dxa"/>
+          </w:tcPr>
+          <w:p>
+            <w:pPr>
+              <w:ind w:firstLine="0"/>
+              <w:rPr>
+                <w:rFonts w:eastAsia="Calibri" w:cs="Arial"/>
+              </w:rPr>
+            </w:pPr>
+            <m:oMathPara>
+              <m:oMath>
+                <m:r>
+                  <w:rPr>
+                    <w:rFonts w:ascii="Cambria Math" w:eastAsia="Calibri" w:hAnsi="Cambria Math" w:cs="Arial"/>
+                  </w:rPr>
+                  <m:t>1000</m:t>
+                </m:r>
+                <m:r>
+                  <m:rPr>
+                    <m:sty m:val="p"/>
+                  </m:rPr>
+                  <w:rPr>
+                    <w:rFonts w:ascii="Cambria Math" w:eastAsia="Calibri" w:hAnsi="Cambria Math" w:cs="Arial"/>
+                  </w:rPr>
+                  <m:t>Ω</m:t>
+                </m:r>
+              </m:oMath>
+            </m:oMathPara>
+          </w:p>
+        </w:tc>
+        <w:tc>
+          <w:tcPr>
+            <w:tcW w:w="3119" w:type="dxa"/>
+          </w:tcPr>
+          <w:p>
+            <w:pPr>
+              <w:ind w:firstLine="0"/>
+              <w:rPr>
+                <w:rFonts w:eastAsia="Calibri" w:cs="Arial"/>
+                <w:lang w:eastAsia="en-GB"/>
+              </w:rPr>
+            </w:pPr>
+            <m:oMathPara>
+              <m:oMathParaPr>
+                <m:jc m:val="right"/>
+              </m:oMathParaPr>
+              <m:oMath>
+                <m:r>
+                  <m:rPr>
+                    <m:sty m:val="p"/>
+                  </m:rPr>
+                  <w:rPr>
+                    <w:rFonts w:ascii="Cambria Math" w:hAnsi="Cambria Math"/>
+                    <w:lang w:eastAsia="en-GB"/>
+                  </w:rPr>
+                  <m:t>Ω</m:t>
+                </m:r>
+              </m:oMath>
+            </m:oMathPara>
+          </w:p>
+        </w:tc>
+        <w:tc>
+          <w:tcPr>
+            <w:tcW w:w="3119" w:type="dxa"/>
+          </w:tcPr>
+          <w:p>
+            <w:pPr>
+              <w:ind w:firstLine="0"/>
+              <w:rPr>
+                <w:rFonts w:eastAsia="Calibri" w:cs="Arial"/>
+                <w:lang w:eastAsia="en-GB"/>
+              </w:rPr>
+            </w:pPr>
+            <m:oMathPara>
+              <m:oMathParaPr>
+                <m:jc m:val="right"/>
+              </m:oMathParaPr>
+              <m:oMath>
+                <m:r>
+                  <w:rPr>
+                    <w:rFonts w:ascii="Cambria Math" w:eastAsia="Calibri" w:hAnsi="Cambria Math" w:cs="Arial"/>
+                    <w:lang w:eastAsia="en-GB"/>
+                  </w:rPr>
+                  <m:t>%</m:t>
+                </m:r>
+              </m:oMath>
+            </m:oMathPara>
+          </w:p>
+        </w:tc>
+      </w:tr>
+      <w:tr>
+        <w:trPr>
+          <w:cnfStyle w:val="000000010000" w:firstRow="0" w:lastRow="0" w:firstColumn="0" w:lastColumn="0" w:oddVBand="0" w:evenVBand="0" w:oddHBand="0" w:evenHBand="1" w:firstRowFirstColumn="0" w:firstRowLastColumn="0" w:lastRowFirstColumn="0" w:lastRowLastColumn="0"/>
+          <w:trHeight w:val="312"/>
+          <w:jc w:val="center"/>
+        </w:trPr>
+        <w:tc>
+          <w:tcPr>
+            <w:tcW w:w="1010" w:type="dxa"/>
+          </w:tcPr>
+          <w:p>
+            <w:pPr>
+              <w:ind w:firstLine="0"/>
+              <w:rPr>
+                <w:rFonts w:eastAsia="Calibri" w:cs="Arial"/>
+                <w:b/>
+                <w:bCs/>
+                <w:lang w:eastAsia="en-GB"/>
+              </w:rPr>
+            </w:pPr>
+            <m:oMathPara>
+              <m:oMath>
+                <m:r>
+                  <m:rPr>
+                    <m:sty m:val="bi"/>
+                  </m:rPr>
+                  <w:rPr>
+                    <w:rFonts w:ascii="Cambria Math" w:eastAsia="Calibri" w:hAnsi="Cambria Math" w:cs="Arial"/>
+                    <w:lang w:eastAsia="en-GB"/>
+                  </w:rPr>
+                  <m:t>R</m:t>
+                </m:r>
+                <m:r>
+                  <m:rPr>
+                    <m:sty m:val="bi"/>
+                  </m:rPr>
+                  <w:rPr>
+                    <w:rFonts w:ascii="Cambria Math" w:eastAsia="Calibri" w:hAnsi="Cambria Math" w:cs="Arial"/>
+                    <w:lang w:eastAsia="en-GB"/>
+                  </w:rPr>
+                  <m:t>2</m:t>
+                </m:r>
+              </m:oMath>
+            </m:oMathPara>
+          </w:p>
+        </w:tc>
+        <w:tc>
+          <w:tcPr>
+            <w:tcW w:w="2108" w:type="dxa"/>
+          </w:tcPr>
+          <w:p>
+            <w:pPr>
+              <w:ind w:firstLine="0"/>
+              <w:rPr>
+                <w:rFonts w:eastAsia="Calibri" w:cs="Arial"/>
+              </w:rPr>
+            </w:pPr>
+            <m:oMathPara>
+              <m:oMath>
+                <m:r>
+                  <w:rPr>
+                    <w:rFonts w:ascii="Cambria Math" w:eastAsia="Calibri" w:hAnsi="Cambria Math" w:cs="Arial"/>
+                  </w:rPr>
+                  <m:t>1000</m:t>
+                </m:r>
+                <m:r>
+                  <m:rPr>
+                    <m:sty m:val="p"/>
+                  </m:rPr>
+                  <w:rPr>
+                    <w:rFonts w:ascii="Cambria Math" w:eastAsia="Calibri" w:hAnsi="Cambria Math" w:cs="Arial"/>
+                  </w:rPr>
+                  <m:t>Ω</m:t>
+                </m:r>
+              </m:oMath>
+            </m:oMathPara>
+          </w:p>
+        </w:tc>
+        <w:tc>
+          <w:tcPr>
+            <w:tcW w:w="3119" w:type="dxa"/>
+          </w:tcPr>
+          <w:p>
+            <w:pPr>
+              <w:ind w:firstLine="0"/>
+              <w:rPr>
+                <w:rFonts w:eastAsia="Calibri" w:cs="Arial"/>
+                <w:lang w:eastAsia="en-GB"/>
+              </w:rPr>
+            </w:pPr>
+            <m:oMathPara>
+              <m:oMathParaPr>
+                <m:jc m:val="right"/>
+              </m:oMathParaPr>
+              <m:oMath>
+                <m:r>
+                  <m:rPr>
+                    <m:sty m:val="p"/>
+                  </m:rPr>
+                  <w:rPr>
+                    <w:rFonts w:ascii="Cambria Math" w:hAnsi="Cambria Math"/>
+                    <w:lang w:eastAsia="en-GB"/>
+                  </w:rPr>
+                  <m:t>Ω</m:t>
+                </m:r>
+              </m:oMath>
+            </m:oMathPara>
+          </w:p>
+        </w:tc>
+        <w:tc>
+          <w:tcPr>
+            <w:tcW w:w="3119" w:type="dxa"/>
+          </w:tcPr>
+          <w:p>
+            <w:pPr>
+              <w:ind w:firstLine="0"/>
+              <w:rPr>
+                <w:rFonts w:eastAsia="Calibri" w:cs="Arial"/>
+                <w:lang w:eastAsia="en-GB"/>
+              </w:rPr>
+            </w:pPr>
+            <m:oMathPara>
+              <m:oMathParaPr>
+                <m:jc m:val="right"/>
+              </m:oMathParaPr>
+              <m:oMath>
+                <m:r>
+                  <w:rPr>
+                    <w:rFonts w:ascii="Cambria Math" w:eastAsia="Calibri" w:hAnsi="Cambria Math" w:cs="Arial"/>
+                    <w:lang w:eastAsia="en-GB"/>
+                  </w:rPr>
+                  <m:t>%</m:t>
+                </m:r>
+              </m:oMath>
+            </m:oMathPara>
+          </w:p>
+        </w:tc>
+      </w:tr>
+      <w:tr>
+        <w:trPr>
+          <w:trHeight w:val="312"/>
+          <w:jc w:val="center"/>
+        </w:trPr>
+        <w:tc>
+          <w:tcPr>
+            <w:tcW w:w="1010" w:type="dxa"/>
+          </w:tcPr>
+          <w:p>
+            <w:pPr>
+              <w:ind w:firstLine="0"/>
+              <w:rPr>
+                <w:rFonts w:eastAsia="Calibri" w:cs="Arial"/>
+                <w:b/>
+                <w:bCs/>
+                <w:lang w:eastAsia="en-GB"/>
+              </w:rPr>
+            </w:pPr>
+            <m:oMathPara>
+              <m:oMath>
+                <m:r>
+                  <m:rPr>
+                    <m:sty m:val="bi"/>
+                  </m:rPr>
+                  <w:rPr>
+                    <w:rFonts w:ascii="Cambria Math" w:eastAsia="Calibri" w:hAnsi="Cambria Math" w:cs="Arial"/>
+                    <w:lang w:eastAsia="en-GB"/>
+                  </w:rPr>
+                  <m:t>R</m:t>
+                </m:r>
+                <m:r>
+                  <m:rPr>
+                    <m:sty m:val="bi"/>
+                  </m:rPr>
+                  <w:rPr>
+                    <w:rFonts w:ascii="Cambria Math" w:eastAsia="Calibri" w:hAnsi="Cambria Math" w:cs="Arial"/>
+                    <w:lang w:eastAsia="en-GB"/>
+                  </w:rPr>
+                  <m:t>3</m:t>
+                </m:r>
+              </m:oMath>
+            </m:oMathPara>
+          </w:p>
+        </w:tc>
+        <w:tc>
+          <w:tcPr>
+            <w:tcW w:w="2108" w:type="dxa"/>
+          </w:tcPr>
+          <w:p>
+            <w:pPr>
+              <w:ind w:firstLine="0"/>
+              <w:rPr>
+                <w:rFonts w:eastAsia="Calibri" w:cs="Arial"/>
+              </w:rPr>
+            </w:pPr>
+            <m:oMathPara>
+              <m:oMath>
+                <m:r>
+                  <w:rPr>
+                    <w:rFonts w:ascii="Cambria Math" w:eastAsia="Calibri" w:hAnsi="Cambria Math" w:cs="Arial"/>
+                  </w:rPr>
+                  <m:t>1000</m:t>
+                </m:r>
+                <m:r>
+                  <m:rPr>
+                    <m:sty m:val="p"/>
+                  </m:rPr>
+                  <w:rPr>
+                    <w:rFonts w:ascii="Cambria Math" w:eastAsia="Calibri" w:hAnsi="Cambria Math" w:cs="Arial"/>
+                  </w:rPr>
+                  <m:t>Ω</m:t>
+                </m:r>
+              </m:oMath>
+            </m:oMathPara>
+          </w:p>
+        </w:tc>
+        <w:tc>
+          <w:tcPr>
+            <w:tcW w:w="3119" w:type="dxa"/>
+          </w:tcPr>
+          <w:p>
+            <w:pPr>
+              <w:ind w:firstLine="0"/>
+              <w:rPr>
+                <w:rFonts w:eastAsia="Calibri" w:cs="Arial"/>
+                <w:lang w:eastAsia="en-GB"/>
+              </w:rPr>
+            </w:pPr>
+            <m:oMathPara>
+              <m:oMathParaPr>
+                <m:jc m:val="right"/>
+              </m:oMathParaPr>
+              <m:oMath>
+                <m:r>
+                  <m:rPr>
+                    <m:sty m:val="p"/>
+                  </m:rPr>
+                  <w:rPr>
+                    <w:rFonts w:ascii="Cambria Math" w:hAnsi="Cambria Math"/>
+                    <w:lang w:eastAsia="en-GB"/>
+                  </w:rPr>
+                  <m:t>Ω</m:t>
+                </m:r>
+              </m:oMath>
+            </m:oMathPara>
+          </w:p>
+        </w:tc>
+        <w:tc>
+          <w:tcPr>
+            <w:tcW w:w="3119" w:type="dxa"/>
+          </w:tcPr>
+          <w:p>
+            <w:pPr>
+              <w:ind w:firstLine="0"/>
+              <w:rPr>
+                <w:rFonts w:eastAsia="Calibri" w:cs="Arial"/>
+                <w:lang w:eastAsia="en-GB"/>
+              </w:rPr>
+            </w:pPr>
+            <m:oMathPara>
+              <m:oMathParaPr>
+                <m:jc m:val="right"/>
+              </m:oMathParaPr>
+              <m:oMath>
+                <m:r>
+                  <w:rPr>
+                    <w:rFonts w:ascii="Cambria Math" w:eastAsia="Calibri" w:hAnsi="Cambria Math" w:cs="Arial"/>
+                    <w:lang w:eastAsia="en-GB"/>
+                  </w:rPr>
+                  <m:t>%</m:t>
+                </m:r>
+              </m:oMath>
+            </m:oMathPara>
+          </w:p>
+        </w:tc>
+      </w:tr>
+      <w:tr>
+        <w:trPr>
+          <w:cnfStyle w:val="000000010000" w:firstRow="0" w:lastRow="0" w:firstColumn="0" w:lastColumn="0" w:oddVBand="0" w:evenVBand="0" w:oddHBand="0" w:evenHBand="1" w:firstRowFirstColumn="0" w:firstRowLastColumn="0" w:lastRowFirstColumn="0" w:lastRowLastColumn="0"/>
+          <w:trHeight w:val="312"/>
           <w:jc w:val="center"/>
         </w:trPr>
         <w:tc>
@@ -9271,7 +10616,7 @@
   <w:style w:type="paragraph" w:default="1" w:styleId="Norml">
     <w:name w:val="Normal"/>
     <w:qFormat/>
-    <w:rsid w:val="00E145DA"/>
+    <w:rsid w:val="002F5293"/>
     <w:pPr>
       <w:spacing w:after="0" w:line="240" w:lineRule="auto"/>
       <w:ind w:firstLine="567"/>
@@ -9528,26 +10873,28 @@
     <w:next w:val="Norml"/>
     <w:link w:val="FeladatcmChar"/>
     <w:qFormat/>
-    <w:rsid w:val="00C74DFB"/>
+    <w:rsid w:val="00912CFA"/>
     <w:pPr>
-      <w:spacing w:before="240"/>
+      <w:pageBreakBefore/>
+      <w:spacing w:before="240" w:after="120"/>
       <w:ind w:firstLine="0"/>
+      <w:jc w:val="center"/>
     </w:pPr>
     <w:rPr>
       <w:b/>
       <w:color w:val="auto"/>
-      <w:sz w:val="28"/>
+      <w:sz w:val="32"/>
     </w:rPr>
   </w:style>
   <w:style w:type="character" w:customStyle="1" w:styleId="FeladatcmChar">
     <w:name w:val="Feladat cím Char"/>
     <w:basedOn w:val="Bekezdsalapbettpusa"/>
     <w:link w:val="Feladatcm"/>
-    <w:rsid w:val="00C74DFB"/>
+    <w:rsid w:val="00912CFA"/>
     <w:rPr>
       <w:rFonts w:asciiTheme="majorHAnsi" w:eastAsiaTheme="majorEastAsia" w:hAnsiTheme="majorHAnsi" w:cstheme="majorBidi"/>
       <w:b/>
-      <w:sz w:val="28"/>
+      <w:sz w:val="32"/>
       <w:szCs w:val="26"/>
       <w:lang w:val="hu-HU"/>
     </w:rPr>
@@ -9619,13 +10966,15 @@
   </w:style>
   <w:style w:type="table" w:styleId="Rcsostblzat">
     <w:name w:val="Table Grid"/>
+    <w:aliases w:val="Összevetés"/>
     <w:basedOn w:val="Normltblzat"/>
     <w:uiPriority w:val="39"/>
-    <w:rsid w:val="001D211D"/>
+    <w:rsid w:val="00884ED6"/>
     <w:pPr>
       <w:spacing w:after="0" w:line="240" w:lineRule="auto"/>
     </w:pPr>
     <w:tblPr>
+      <w:tblStyleRowBandSize w:val="1"/>
       <w:tblBorders>
         <w:top w:val="single" w:sz="4" w:space="0" w:color="auto"/>
         <w:left w:val="single" w:sz="4" w:space="0" w:color="auto"/>
@@ -9635,6 +10984,12 @@
         <w:insideV w:val="single" w:sz="4" w:space="0" w:color="auto"/>
       </w:tblBorders>
     </w:tblPr>
+    <w:tblStylePr w:type="band2Horz">
+      <w:tblPr/>
+      <w:tcPr>
+        <w:shd w:val="clear" w:color="auto" w:fill="E7E6E6" w:themeFill="background2"/>
+      </w:tcPr>
+    </w:tblStylePr>
   </w:style>
   <w:style w:type="character" w:customStyle="1" w:styleId="s98c8c5270">
     <w:name w:val="s98c8c5270"/>

</xml_diff>

<commit_message>
Geri checks és pdf
</commit_message>
<xml_diff>
--- a/labor_0_jegyzokonyv.docx
+++ b/labor_0_jegyzokonyv.docx
@@ -296,63 +296,30 @@
         <w:t>ével</w:t>
       </w:r>
       <w:r>
-        <w:t xml:space="preserve"> foglalkozunk, ami több formában is felírható, de a lényege az, hogy egy adott csomópontba az oda befolyó áramok összege egyenlő az onnan kifolyó áram összegével (átfogalmazva: azok előjeles számtani összege nulla). Ezt az angolok jó okkal „</w:t>
-      </w:r>
-      <w:proofErr w:type="spellStart"/>
-      <w:r>
-        <w:t>current</w:t>
-      </w:r>
-      <w:proofErr w:type="spellEnd"/>
-      <w:r>
-        <w:t xml:space="preserve"> </w:t>
-      </w:r>
-      <w:proofErr w:type="spellStart"/>
-      <w:proofErr w:type="gramStart"/>
-      <w:r>
-        <w:t>law</w:t>
-      </w:r>
-      <w:proofErr w:type="spellEnd"/>
-      <w:r>
-        <w:t>”</w:t>
-      </w:r>
-      <w:r>
-        <w:t>-</w:t>
-      </w:r>
-      <w:proofErr w:type="spellStart"/>
-      <w:proofErr w:type="gramEnd"/>
-      <w:r>
-        <w:t>nak</w:t>
-      </w:r>
-      <w:proofErr w:type="spellEnd"/>
+        <w:t xml:space="preserve"> foglalkozunk, ami több formában is felírható, de a lényege az, hogy egy adott csomópontba az oda befolyó áramok összege egyenlő az onnan kifolyó áram összegével (átfogalmazva: azok előjeles számtani összege nulla). Ezt az angolok jó okkal „current law”</w:t>
+      </w:r>
+      <w:r>
+        <w:t>-nak</w:t>
+      </w:r>
       <w:r>
         <w:t xml:space="preserve"> hívják. </w:t>
       </w:r>
     </w:p>
     <w:p>
       <w:r>
-        <w:t>Kirchhoff hurok törvénye ezzel szemben egy picit nehezebben megfogható, de angol neve („</w:t>
-      </w:r>
-      <w:proofErr w:type="spellStart"/>
-      <w:r>
-        <w:t>voltage</w:t>
-      </w:r>
-      <w:proofErr w:type="spellEnd"/>
-      <w:r>
-        <w:t xml:space="preserve"> </w:t>
-      </w:r>
-      <w:proofErr w:type="spellStart"/>
-      <w:r>
-        <w:t>law</w:t>
-      </w:r>
-      <w:proofErr w:type="spellEnd"/>
-      <w:r>
-        <w:t>”) utal arra, hogy ez egy csomópontnak a feszültségével fog foglalkozni. A tétel lényege, hogy az, hogy két adott csomópont (vagy egy csomópont és a föld [ha létezik]) között felírhatjuk a feszültséget a köztük eső alkatrészeken eső feszültségek összegeként (másszóval: a bejárási úton eső feszültségek előjeles számtani összeg</w:t>
+        <w:t>Kirchhoff hurok törvénye ezzel szemben egy picit nehezebben megfogható, de angol neve („voltage law”) utal arra, hogy ez egy csomópontnak a feszültségével fog foglalkozni. A tétel lényege, hogy az, hogy két adott csomópont (vagy egy csomópont és a föld [ha létezik]) között felírhatjuk a feszültséget a köztük eső alkatrészeken eső feszültségek összegeként (másszóval: a bejárási úton eső feszültségek előjeles számtani összeg</w:t>
       </w:r>
       <w:r>
         <w:t>ével</w:t>
       </w:r>
       <w:r>
-        <w:t xml:space="preserve">). Az, hogy egy alkatrészen eső feszültséget pozitív vagy negatív előjelű az két dologtól függ: attól, hogy aktív vagy passzív alkatrészről beszélünk; és attól, hogy a csomópont és az alkatrész között milyen irányba folyik az áram. Egy alkatrészt két esetben írjuk fel pozitív előjellel a feszültségi egyenlőségünkbe: ha egy aktív alkatrészről beszélünk és az áram az alkatrész felől a csomópontba folyik; vagy ha egy passzív alkatrészről beszélünk és az áram a csomópont felől az alkatrész felé folyik. Ellenkező esetben az alkatrészen eső feszültséget negatívan írjuk fel az egyenlőségbe. Fontos megjegyzés az, hogy </w:t>
+        <w:t>). Az, hogy egy alkatrészen eső feszültséget pozitív vagy negatív előjel</w:t>
+      </w:r>
+      <w:r>
+        <w:t>lel számolunk</w:t>
+      </w:r>
+      <w:r>
+        <w:t xml:space="preserve"> az két dologtól függ: attól, hogy aktív vagy passzív alkatrészről beszélünk; és attól, hogy a csomópont és az alkatrész között milyen irányba folyik az áram. Egy alkatrészt két esetben írjuk fel pozitív előjellel a feszültségi egyenlőségünkbe: ha egy aktív alkatrészről beszélünk és az áram az alkatrész felől a csomópontba folyik; vagy ha egy passzív alkatrészről beszélünk és az áram a csomópont felől az alkatrész felé folyik. Ellenkező esetben az alkatrészen eső feszültséget negatívan írjuk fel az egyenlőségbe. Fontos megjegyzés az, hogy </w:t>
       </w:r>
       <w:r>
         <w:rPr>
@@ -5084,7 +5051,7 @@
         <w:rPr>
           <w:lang w:eastAsia="en-GB"/>
         </w:rPr>
-        <w:t xml:space="preserve">Először az fenti ábrán </w:t>
+        <w:t xml:space="preserve">Először a fenti ábrán </w:t>
       </w:r>
       <m:oMath>
         <m:r>
@@ -6062,14 +6029,7 @@
               <w:rFonts w:ascii="Cambria Math" w:eastAsiaTheme="minorEastAsia" w:hAnsi="Cambria Math"/>
               <w:lang w:eastAsia="en-GB"/>
             </w:rPr>
-            <m:t>≈</m:t>
-          </m:r>
-          <m:r>
-            <w:rPr>
-              <w:rFonts w:ascii="Cambria Math" w:eastAsiaTheme="minorEastAsia" w:hAnsi="Cambria Math"/>
-              <w:lang w:eastAsia="en-GB"/>
-            </w:rPr>
-            <m:t>1667</m:t>
+            <m:t>≈1667</m:t>
           </m:r>
           <m:r>
             <m:rPr>
@@ -9334,55 +9294,7 @@
         <w:rPr>
           <w:lang w:eastAsia="en-GB"/>
         </w:rPr>
-        <w:t>Az el</w:t>
-      </w:r>
-      <w:r>
-        <w:rPr>
-          <w:lang w:eastAsia="en-GB"/>
-        </w:rPr>
-        <w:t>ő</w:t>
-      </w:r>
-      <w:r>
-        <w:rPr>
-          <w:lang w:eastAsia="en-GB"/>
-        </w:rPr>
-        <w:t>z</w:t>
-      </w:r>
-      <w:r>
-        <w:rPr>
-          <w:lang w:eastAsia="en-GB"/>
-        </w:rPr>
-        <w:t>ő</w:t>
-      </w:r>
-      <w:r>
-        <w:rPr>
-          <w:lang w:eastAsia="en-GB"/>
-        </w:rPr>
-        <w:t xml:space="preserve"> kapcsol</w:t>
-      </w:r>
-      <w:r>
-        <w:rPr>
-          <w:lang w:eastAsia="en-GB"/>
-        </w:rPr>
-        <w:t>á</w:t>
-      </w:r>
-      <w:r>
-        <w:rPr>
-          <w:lang w:eastAsia="en-GB"/>
-        </w:rPr>
-        <w:t>s eset</w:t>
-      </w:r>
-      <w:r>
-        <w:rPr>
-          <w:lang w:eastAsia="en-GB"/>
-        </w:rPr>
-        <w:t>é</w:t>
-      </w:r>
-      <w:r>
-        <w:rPr>
-          <w:lang w:eastAsia="en-GB"/>
-        </w:rPr>
-        <w:t xml:space="preserve">n legyen </w:t>
+        <w:t xml:space="preserve">Az előző kapcsolás esetén legyen </w:t>
       </w:r>
       <m:oMath>
         <m:sSub>
@@ -9426,43 +9338,7 @@
         <w:rPr>
           <w:lang w:eastAsia="en-GB"/>
         </w:rPr>
-        <w:t>. M</w:t>
-      </w:r>
-      <w:r>
-        <w:rPr>
-          <w:lang w:eastAsia="en-GB"/>
-        </w:rPr>
-        <w:t>é</w:t>
-      </w:r>
-      <w:r>
-        <w:rPr>
-          <w:lang w:eastAsia="en-GB"/>
-        </w:rPr>
-        <w:t>rje meg az al</w:t>
-      </w:r>
-      <w:r>
-        <w:rPr>
-          <w:lang w:eastAsia="en-GB"/>
-        </w:rPr>
-        <w:t>á</w:t>
-      </w:r>
-      <w:r>
-        <w:rPr>
-          <w:lang w:eastAsia="en-GB"/>
-        </w:rPr>
-        <w:t>bbi mennyis</w:t>
-      </w:r>
-      <w:r>
-        <w:rPr>
-          <w:lang w:eastAsia="en-GB"/>
-        </w:rPr>
-        <w:t>é</w:t>
-      </w:r>
-      <w:r>
-        <w:rPr>
-          <w:lang w:eastAsia="en-GB"/>
-        </w:rPr>
-        <w:t xml:space="preserve">geket: </w:t>
+        <w:t xml:space="preserve">. Mérje meg az alábbi mennyiségeket: </w:t>
       </w:r>
       <m:oMath>
         <m:sSub>
@@ -9578,307 +9454,7 @@
         <w:rPr>
           <w:lang w:eastAsia="en-GB"/>
         </w:rPr>
-        <w:t xml:space="preserve"> Az</w:t>
-      </w:r>
-      <w:r>
-        <w:rPr>
-          <w:lang w:eastAsia="en-GB"/>
-        </w:rPr>
-        <w:t xml:space="preserve"> á</w:t>
-      </w:r>
-      <w:r>
-        <w:rPr>
-          <w:lang w:eastAsia="en-GB"/>
-        </w:rPr>
-        <w:t>ramm</w:t>
-      </w:r>
-      <w:r>
-        <w:rPr>
-          <w:lang w:eastAsia="en-GB"/>
-        </w:rPr>
-        <w:t>é</w:t>
-      </w:r>
-      <w:r>
-        <w:rPr>
-          <w:lang w:eastAsia="en-GB"/>
-        </w:rPr>
-        <w:t>r</w:t>
-      </w:r>
-      <w:r>
-        <w:rPr>
-          <w:lang w:eastAsia="en-GB"/>
-        </w:rPr>
-        <w:t>é</w:t>
-      </w:r>
-      <w:r>
-        <w:rPr>
-          <w:lang w:eastAsia="en-GB"/>
-        </w:rPr>
-        <w:t>st indirekt m</w:t>
-      </w:r>
-      <w:r>
-        <w:rPr>
-          <w:lang w:eastAsia="en-GB"/>
-        </w:rPr>
-        <w:t>ó</w:t>
-      </w:r>
-      <w:r>
-        <w:rPr>
-          <w:lang w:eastAsia="en-GB"/>
-        </w:rPr>
-        <w:t>don v</w:t>
-      </w:r>
-      <w:r>
-        <w:rPr>
-          <w:lang w:eastAsia="en-GB"/>
-        </w:rPr>
-        <w:t>é</w:t>
-      </w:r>
-      <w:r>
-        <w:rPr>
-          <w:lang w:eastAsia="en-GB"/>
-        </w:rPr>
-        <w:t>gezze, azaz az ellen</w:t>
-      </w:r>
-      <w:r>
-        <w:rPr>
-          <w:lang w:eastAsia="en-GB"/>
-        </w:rPr>
-        <w:t>á</w:t>
-      </w:r>
-      <w:r>
-        <w:rPr>
-          <w:lang w:eastAsia="en-GB"/>
-        </w:rPr>
-        <w:t>ll</w:t>
-      </w:r>
-      <w:r>
-        <w:rPr>
-          <w:lang w:eastAsia="en-GB"/>
-        </w:rPr>
-        <w:t>á</w:t>
-      </w:r>
-      <w:r>
-        <w:rPr>
-          <w:lang w:eastAsia="en-GB"/>
-        </w:rPr>
-        <w:t>son es</w:t>
-      </w:r>
-      <w:r>
-        <w:rPr>
-          <w:lang w:eastAsia="en-GB"/>
-        </w:rPr>
-        <w:t>ő</w:t>
-      </w:r>
-      <w:r>
-        <w:rPr>
-          <w:lang w:eastAsia="en-GB"/>
-        </w:rPr>
-        <w:t xml:space="preserve"> fesz</w:t>
-      </w:r>
-      <w:r>
-        <w:rPr>
-          <w:lang w:eastAsia="en-GB"/>
-        </w:rPr>
-        <w:t>ü</w:t>
-      </w:r>
-      <w:r>
-        <w:rPr>
-          <w:lang w:eastAsia="en-GB"/>
-        </w:rPr>
-        <w:t>lts</w:t>
-      </w:r>
-      <w:r>
-        <w:rPr>
-          <w:lang w:eastAsia="en-GB"/>
-        </w:rPr>
-        <w:t>é</w:t>
-      </w:r>
-      <w:r>
-        <w:rPr>
-          <w:lang w:eastAsia="en-GB"/>
-        </w:rPr>
-        <w:t>get m</w:t>
-      </w:r>
-      <w:r>
-        <w:rPr>
-          <w:lang w:eastAsia="en-GB"/>
-        </w:rPr>
-        <w:t>é</w:t>
-      </w:r>
-      <w:r>
-        <w:rPr>
-          <w:lang w:eastAsia="en-GB"/>
-        </w:rPr>
-        <w:t>rje, majd Ohm</w:t>
-      </w:r>
-      <w:r>
-        <w:rPr>
-          <w:lang w:eastAsia="en-GB"/>
-        </w:rPr>
-        <w:t>-</w:t>
-      </w:r>
-      <w:r>
-        <w:rPr>
-          <w:lang w:eastAsia="en-GB"/>
-        </w:rPr>
-        <w:t>t</w:t>
-      </w:r>
-      <w:r>
-        <w:rPr>
-          <w:lang w:eastAsia="en-GB"/>
-        </w:rPr>
-        <w:t>ö</w:t>
-      </w:r>
-      <w:r>
-        <w:rPr>
-          <w:lang w:eastAsia="en-GB"/>
-        </w:rPr>
-        <w:t>rv</w:t>
-      </w:r>
-      <w:r>
-        <w:rPr>
-          <w:lang w:eastAsia="en-GB"/>
-        </w:rPr>
-        <w:t>é</w:t>
-      </w:r>
-      <w:r>
-        <w:rPr>
-          <w:lang w:eastAsia="en-GB"/>
-        </w:rPr>
-        <w:t>nye seg</w:t>
-      </w:r>
-      <w:r>
-        <w:rPr>
-          <w:lang w:eastAsia="en-GB"/>
-        </w:rPr>
-        <w:t>í</w:t>
-      </w:r>
-      <w:r>
-        <w:rPr>
-          <w:lang w:eastAsia="en-GB"/>
-        </w:rPr>
-        <w:t>ts</w:t>
-      </w:r>
-      <w:r>
-        <w:rPr>
-          <w:lang w:eastAsia="en-GB"/>
-        </w:rPr>
-        <w:t>é</w:t>
-      </w:r>
-      <w:r>
-        <w:rPr>
-          <w:lang w:eastAsia="en-GB"/>
-        </w:rPr>
-        <w:t>g</w:t>
-      </w:r>
-      <w:r>
-        <w:rPr>
-          <w:lang w:eastAsia="en-GB"/>
-        </w:rPr>
-        <w:t>é</w:t>
-      </w:r>
-      <w:r>
-        <w:rPr>
-          <w:lang w:eastAsia="en-GB"/>
-        </w:rPr>
-        <w:t>vel sz</w:t>
-      </w:r>
-      <w:r>
-        <w:rPr>
-          <w:lang w:eastAsia="en-GB"/>
-        </w:rPr>
-        <w:t>á</w:t>
-      </w:r>
-      <w:r>
-        <w:rPr>
-          <w:lang w:eastAsia="en-GB"/>
-        </w:rPr>
-        <w:t xml:space="preserve">molja ki az </w:t>
-      </w:r>
-      <w:r>
-        <w:rPr>
-          <w:lang w:eastAsia="en-GB"/>
-        </w:rPr>
-        <w:t>á</w:t>
-      </w:r>
-      <w:r>
-        <w:rPr>
-          <w:lang w:eastAsia="en-GB"/>
-        </w:rPr>
-        <w:t>ramot. M</w:t>
-      </w:r>
-      <w:r>
-        <w:rPr>
-          <w:lang w:eastAsia="en-GB"/>
-        </w:rPr>
-        <w:t>é</w:t>
-      </w:r>
-      <w:r>
-        <w:rPr>
-          <w:lang w:eastAsia="en-GB"/>
-        </w:rPr>
-        <w:t>r</w:t>
-      </w:r>
-      <w:r>
-        <w:rPr>
-          <w:lang w:eastAsia="en-GB"/>
-        </w:rPr>
-        <w:t>é</w:t>
-      </w:r>
-      <w:r>
-        <w:rPr>
-          <w:lang w:eastAsia="en-GB"/>
-        </w:rPr>
-        <w:t>seit sz</w:t>
-      </w:r>
-      <w:r>
-        <w:rPr>
-          <w:lang w:eastAsia="en-GB"/>
-        </w:rPr>
-        <w:t>á</w:t>
-      </w:r>
-      <w:r>
-        <w:rPr>
-          <w:lang w:eastAsia="en-GB"/>
-        </w:rPr>
-        <w:t>mol</w:t>
-      </w:r>
-      <w:r>
-        <w:rPr>
-          <w:lang w:eastAsia="en-GB"/>
-        </w:rPr>
-        <w:t>á</w:t>
-      </w:r>
-      <w:r>
-        <w:rPr>
-          <w:lang w:eastAsia="en-GB"/>
-        </w:rPr>
-        <w:t>ssal is t</w:t>
-      </w:r>
-      <w:r>
-        <w:rPr>
-          <w:lang w:eastAsia="en-GB"/>
-        </w:rPr>
-        <w:t>á</w:t>
-      </w:r>
-      <w:r>
-        <w:rPr>
-          <w:lang w:eastAsia="en-GB"/>
-        </w:rPr>
-        <w:t>massza al</w:t>
-      </w:r>
-      <w:r>
-        <w:rPr>
-          <w:lang w:eastAsia="en-GB"/>
-        </w:rPr>
-        <w:t>á</w:t>
-      </w:r>
-      <w:r>
-        <w:rPr>
-          <w:lang w:eastAsia="en-GB"/>
-        </w:rPr>
-        <w:t>!</w:t>
+        <w:t xml:space="preserve"> Az árammérést indirekt módon végezze, azaz az ellenálláson eső feszültséget mérje, majd Ohm-törvénye segítségével számolja ki az áramot. Méréseit számolással is támassza alá!</w:t>
       </w:r>
     </w:p>
     <w:p>
@@ -10126,19 +9702,7 @@
           <w:lang w:eastAsia="en-GB"/>
           <w14:ligatures w14:val="none"/>
         </w:rPr>
-        <w:t xml:space="preserve"> </w:t>
-      </w:r>
-      <w:r>
-        <w:rPr>
-          <w:rFonts w:ascii="Helvetica" w:eastAsia="Times New Roman" w:hAnsi="Helvetica" w:cs="Helvetica"/>
-          <w:color w:val="212121"/>
-          <w:kern w:val="0"/>
-          <w:sz w:val="21"/>
-          <w:szCs w:val="21"/>
-          <w:lang w:eastAsia="en-GB"/>
-          <w14:ligatures w14:val="none"/>
-        </w:rPr>
-        <w:t>Soros kapcsolásnál</w:t>
+        <w:t xml:space="preserve"> Soros kapcsolásnál</w:t>
       </w:r>
     </w:p>
     <w:p>
@@ -10219,19 +9783,7 @@
           <w:lang w:eastAsia="en-GB"/>
           <w14:ligatures w14:val="none"/>
         </w:rPr>
-        <w:t xml:space="preserve"> </w:t>
-      </w:r>
-      <w:r>
-        <w:rPr>
-          <w:rFonts w:ascii="Helvetica" w:eastAsia="Times New Roman" w:hAnsi="Helvetica" w:cs="Helvetica"/>
-          <w:color w:val="212121"/>
-          <w:kern w:val="0"/>
-          <w:sz w:val="21"/>
-          <w:szCs w:val="21"/>
-          <w:lang w:eastAsia="en-GB"/>
-          <w14:ligatures w14:val="none"/>
-        </w:rPr>
-        <w:t>Párhuzamos kapcsolásnál</w:t>
+        <w:t xml:space="preserve"> Párhuzamos kapcsolásnál</w:t>
       </w:r>
     </w:p>
     <w:p>
@@ -10329,31 +9881,7 @@
           <w:lang w:eastAsia="en-GB"/>
           <w14:ligatures w14:val="none"/>
         </w:rPr>
-        <w:t xml:space="preserve">csomóponti törvény előjeles </w:t>
-      </w:r>
-      <w:r>
-        <w:rPr>
-          <w:rFonts w:ascii="Helvetica" w:eastAsia="Times New Roman" w:hAnsi="Helvetica" w:cs="Helvetica"/>
-          <w:color w:val="212121"/>
-          <w:kern w:val="0"/>
-          <w:sz w:val="21"/>
-          <w:szCs w:val="21"/>
-          <w:lang w:eastAsia="en-GB"/>
-          <w14:ligatures w14:val="none"/>
-        </w:rPr>
-        <w:t>áramerősségek</w:t>
-      </w:r>
-      <w:r>
-        <w:rPr>
-          <w:rFonts w:ascii="Helvetica" w:eastAsia="Times New Roman" w:hAnsi="Helvetica" w:cs="Helvetica"/>
-          <w:color w:val="212121"/>
-          <w:kern w:val="0"/>
-          <w:sz w:val="21"/>
-          <w:szCs w:val="21"/>
-          <w:lang w:eastAsia="en-GB"/>
-          <w14:ligatures w14:val="none"/>
-        </w:rPr>
-        <w:t xml:space="preserve"> összegére.</w:t>
+        <w:t>csomóponti törvény előjeles áramerősségek összegére.</w:t>
       </w:r>
     </w:p>
     <w:p>
@@ -10384,13 +9912,13 @@
           <w:lang w:eastAsia="en-GB"/>
         </w:rPr>
         <w:drawing>
-          <wp:anchor distT="0" distB="0" distL="114300" distR="114300" simplePos="0" relativeHeight="251670528" behindDoc="0" locked="0" layoutInCell="1" allowOverlap="1" wp14:anchorId="4AFF02E2" wp14:editId="7A4A00B4">
+          <wp:anchor distT="0" distB="0" distL="114300" distR="114300" simplePos="0" relativeHeight="251670528" behindDoc="0" locked="0" layoutInCell="1" allowOverlap="1" wp14:anchorId="4AFF02E2" wp14:editId="1CC6E0A4">
             <wp:simplePos x="0" y="0"/>
             <wp:positionH relativeFrom="page">
-              <wp:posOffset>1257300</wp:posOffset>
+              <wp:posOffset>1295400</wp:posOffset>
             </wp:positionH>
             <wp:positionV relativeFrom="paragraph">
-              <wp:posOffset>783590</wp:posOffset>
+              <wp:posOffset>882650</wp:posOffset>
             </wp:positionV>
             <wp:extent cx="5309870" cy="1370965"/>
             <wp:effectExtent l="0" t="0" r="5080" b="635"/>
@@ -10487,20 +10015,21 @@
           <w:rFonts w:eastAsiaTheme="minorEastAsia"/>
           <w:lang w:eastAsia="en-GB"/>
         </w:rPr>
-        <w:t xml:space="preserve"> kiszámításához a bal felső és bal alsó pontok kapcsok között kellene feszültséget mérni/számolni, ám mivel ez megegyezik a jobb alsó ponttal (mivel csak vezeték köti össze, és elméletben nincs ellenállása).</w:t>
-      </w:r>
-    </w:p>
-    <w:p>
-      <w:pPr>
-        <w:rPr>
-          <w:lang w:eastAsia="en-GB"/>
-        </w:rPr>
-      </w:pPr>
-      <w:r>
-        <w:rPr>
-          <w:lang w:eastAsia="en-GB"/>
-        </w:rPr>
-        <w:t>Ezen áramkör eredő ellenállásának kiszámítását már a 2. feladat első feladatrészében elvégeztük.</w:t>
+        <w:t xml:space="preserve"> kiszámításához a bal felső és bal alsó pontok kapcsok között kellene feszültséget mérni/számolni, ám mivel ez megegyezik a jobb alsó ponttal (mivel csak vezeték köti össze, és elméletben nincs ellenállása)</w:t>
+      </w:r>
+      <w:r>
+        <w:rPr>
+          <w:rFonts w:eastAsiaTheme="minorEastAsia"/>
+          <w:lang w:eastAsia="en-GB"/>
+        </w:rPr>
+        <w:t xml:space="preserve"> ezért ez az értékek is megegyeznek a 2. feladat első felében kiszámolt értékekkel</w:t>
+      </w:r>
+      <w:r>
+        <w:rPr>
+          <w:rFonts w:eastAsiaTheme="minorEastAsia"/>
+          <w:lang w:eastAsia="en-GB"/>
+        </w:rPr>
+        <w:t>.</w:t>
       </w:r>
     </w:p>
     <w:p>
@@ -10616,7 +10145,6 @@
           <w:rFonts w:eastAsiaTheme="minorEastAsia"/>
           <w:lang w:eastAsia="en-GB"/>
         </w:rPr>
-        <w:lastRenderedPageBreak/>
         <w:t xml:space="preserve">Ezután az új eredő érték és a vele párhuzamosan kötött (az ábrán </w:t>
       </w:r>
       <m:oMath>
@@ -11480,14 +11008,7 @@
               <w:rFonts w:ascii="Cambria Math" w:eastAsiaTheme="minorEastAsia" w:hAnsi="Cambria Math"/>
               <w:lang w:eastAsia="en-GB"/>
             </w:rPr>
-            <m:t>≈</m:t>
-          </m:r>
-          <m:r>
-            <w:rPr>
-              <w:rFonts w:ascii="Cambria Math" w:eastAsiaTheme="minorEastAsia" w:hAnsi="Cambria Math"/>
-              <w:lang w:eastAsia="en-GB"/>
-            </w:rPr>
-            <m:t>1667</m:t>
+            <m:t>≈1667</m:t>
           </m:r>
           <m:r>
             <m:rPr>
@@ -11724,21 +11245,7 @@
               <w:rFonts w:ascii="Cambria Math" w:eastAsiaTheme="minorEastAsia" w:hAnsi="Cambria Math"/>
               <w:lang w:eastAsia="en-GB"/>
             </w:rPr>
-            <m:t>≈3,6</m:t>
-          </m:r>
-          <m:r>
-            <w:rPr>
-              <w:rFonts w:ascii="Cambria Math" w:eastAsiaTheme="minorEastAsia" w:hAnsi="Cambria Math"/>
-              <w:lang w:eastAsia="en-GB"/>
-            </w:rPr>
-            <m:t>m</m:t>
-          </m:r>
-          <m:r>
-            <w:rPr>
-              <w:rFonts w:ascii="Cambria Math" w:eastAsiaTheme="minorEastAsia" w:hAnsi="Cambria Math"/>
-              <w:lang w:eastAsia="en-GB"/>
-            </w:rPr>
-            <m:t>A</m:t>
+            <m:t>≈3,6mA</m:t>
           </m:r>
         </m:oMath>
       </m:oMathPara>
@@ -11752,6 +11259,7 @@
       </w:pPr>
       <w:r>
         <w:rPr>
+          <w:noProof/>
           <w:lang w:eastAsia="en-GB"/>
         </w:rPr>
         <w:drawing>
@@ -11977,22 +11485,8 @@
         <w:rPr>
           <w:lang w:eastAsia="en-GB"/>
         </w:rPr>
-        <w:t>-</w:t>
-      </w:r>
-      <w:proofErr w:type="spellStart"/>
-      <w:r>
-        <w:rPr>
-          <w:lang w:eastAsia="en-GB"/>
-        </w:rPr>
-        <w:t>m</w:t>
-      </w:r>
-      <w:r>
-        <w:rPr>
-          <w:lang w:eastAsia="en-GB"/>
-        </w:rPr>
-        <w:t>al</w:t>
-      </w:r>
-      <w:proofErr w:type="spellEnd"/>
+        <w:t xml:space="preserve"> összegével</w:t>
+      </w:r>
       <w:r>
         <w:rPr>
           <w:lang w:eastAsia="en-GB"/>
@@ -12351,14 +11845,7 @@
             <w:rFonts w:ascii="Cambria Math" w:eastAsiaTheme="minorEastAsia" w:hAnsi="Cambria Math"/>
             <w:lang w:eastAsia="en-GB"/>
           </w:rPr>
-          <m:t>∙</m:t>
-        </m:r>
-        <m:r>
-          <w:rPr>
-            <w:rFonts w:ascii="Cambria Math" w:eastAsiaTheme="minorEastAsia" w:hAnsi="Cambria Math"/>
-            <w:lang w:eastAsia="en-GB"/>
-          </w:rPr>
-          <m:t>R</m:t>
+          <m:t>∙R</m:t>
         </m:r>
       </m:oMath>
     </w:p>
@@ -12405,21 +11892,7 @@
               <w:rFonts w:ascii="Cambria Math" w:eastAsiaTheme="minorEastAsia" w:hAnsi="Cambria Math"/>
               <w:lang w:eastAsia="en-GB"/>
             </w:rPr>
-            <m:t>=</m:t>
-          </m:r>
-          <m:r>
-            <w:rPr>
-              <w:rFonts w:ascii="Cambria Math" w:eastAsiaTheme="minorEastAsia" w:hAnsi="Cambria Math"/>
-              <w:lang w:eastAsia="en-GB"/>
-            </w:rPr>
-            <m:t>6V-0,0036A</m:t>
-          </m:r>
-          <m:r>
-            <w:rPr>
-              <w:rFonts w:ascii="Cambria Math" w:eastAsiaTheme="minorEastAsia" w:hAnsi="Cambria Math"/>
-              <w:lang w:eastAsia="en-GB"/>
-            </w:rPr>
-            <m:t>∙1000</m:t>
+            <m:t>=6V-0,0036A∙1000</m:t>
           </m:r>
           <m:r>
             <m:rPr>
@@ -12595,14 +12068,7 @@
               <w:rFonts w:ascii="Cambria Math" w:eastAsiaTheme="minorEastAsia" w:hAnsi="Cambria Math"/>
               <w:lang w:eastAsia="en-GB"/>
             </w:rPr>
-            <m:t>=</m:t>
-          </m:r>
-          <m:r>
-            <w:rPr>
-              <w:rFonts w:ascii="Cambria Math" w:eastAsiaTheme="minorEastAsia" w:hAnsi="Cambria Math"/>
-              <w:lang w:eastAsia="en-GB"/>
-            </w:rPr>
-            <m:t>1,2mA</m:t>
+            <m:t>=1,2mA</m:t>
           </m:r>
         </m:oMath>
       </m:oMathPara>
@@ -12943,6 +12409,7 @@
       </w:pPr>
       <w:r>
         <w:rPr>
+          <w:noProof/>
           <w:lang w:eastAsia="en-GB"/>
         </w:rPr>
         <w:lastRenderedPageBreak/>
@@ -13036,13 +12503,7 @@
             <w:rPr>
               <w:rFonts w:ascii="Cambria Math" w:eastAsiaTheme="minorEastAsia" w:hAnsi="Cambria Math"/>
             </w:rPr>
-            <m:t>R</m:t>
-          </m:r>
-          <m:r>
-            <w:rPr>
-              <w:rFonts w:ascii="Cambria Math" w:eastAsiaTheme="minorEastAsia" w:hAnsi="Cambria Math"/>
-            </w:rPr>
-            <m:t xml:space="preserve">=____________________ </m:t>
+            <m:t xml:space="preserve">R=____________________ </m:t>
           </m:r>
           <m:r>
             <m:rPr>
@@ -13095,13 +12556,7 @@
             <w:rPr>
               <w:rFonts w:ascii="Cambria Math" w:eastAsiaTheme="minorEastAsia" w:hAnsi="Cambria Math"/>
             </w:rPr>
-            <m:t xml:space="preserve">=____________________ </m:t>
-          </m:r>
-          <m:r>
-            <w:rPr>
-              <w:rFonts w:ascii="Cambria Math" w:eastAsiaTheme="minorEastAsia" w:hAnsi="Cambria Math"/>
-            </w:rPr>
-            <m:t>V</m:t>
+            <m:t>=____________________ V</m:t>
           </m:r>
         </m:oMath>
       </m:oMathPara>
@@ -13145,13 +12600,7 @@
             <w:rPr>
               <w:rFonts w:ascii="Cambria Math" w:eastAsiaTheme="minorEastAsia" w:hAnsi="Cambria Math"/>
             </w:rPr>
-            <m:t xml:space="preserve">=____________________ </m:t>
-          </m:r>
-          <m:r>
-            <w:rPr>
-              <w:rFonts w:ascii="Cambria Math" w:eastAsiaTheme="minorEastAsia" w:hAnsi="Cambria Math"/>
-            </w:rPr>
-            <m:t>V</m:t>
+            <m:t>=____________________ V</m:t>
           </m:r>
         </m:oMath>
       </m:oMathPara>
@@ -13620,13 +13069,7 @@
                   <w:rPr>
                     <w:rFonts w:ascii="Cambria Math" w:eastAsiaTheme="minorEastAsia" w:hAnsi="Cambria Math"/>
                   </w:rPr>
-                  <m:t>2,4</m:t>
-                </m:r>
-                <m:r>
-                  <w:rPr>
-                    <w:rFonts w:ascii="Cambria Math" w:eastAsiaTheme="minorEastAsia" w:hAnsi="Cambria Math"/>
-                  </w:rPr>
-                  <m:t>V</m:t>
+                  <m:t>2,4V</m:t>
                 </m:r>
               </m:oMath>
             </m:oMathPara>
@@ -13769,13 +13212,7 @@
                   <w:rPr>
                     <w:rFonts w:ascii="Cambria Math" w:eastAsiaTheme="minorEastAsia" w:hAnsi="Cambria Math"/>
                   </w:rPr>
-                  <m:t>1,2</m:t>
-                </m:r>
-                <m:r>
-                  <w:rPr>
-                    <w:rFonts w:ascii="Cambria Math" w:eastAsiaTheme="minorEastAsia" w:hAnsi="Cambria Math"/>
-                  </w:rPr>
-                  <m:t>V</m:t>
+                  <m:t>1,2V</m:t>
                 </m:r>
               </m:oMath>
             </m:oMathPara>
@@ -14274,8 +13711,6 @@
                             </w:pPr>
                             <w:r>
                               <w:tab/>
-                            </w:r>
-                            <w:r>
                               <w:t>Vad Avar</w:t>
                             </w:r>
                           </w:p>
@@ -14323,8 +13758,6 @@
                       </w:pPr>
                       <w:r>
                         <w:tab/>
-                      </w:r>
-                      <w:r>
                         <w:t>Vad Avar</w:t>
                       </w:r>
                     </w:p>
@@ -14843,29 +14276,11 @@
       <w:pStyle w:val="lfej"/>
       <w:ind w:firstLine="0"/>
     </w:pPr>
-    <w:proofErr w:type="spellStart"/>
     <w:r>
-      <w:t>Elektornika</w:t>
+      <w:t>Elektronika</w:t>
     </w:r>
-    <w:proofErr w:type="spellEnd"/>
     <w:r>
-      <w:t xml:space="preserve"> </w:t>
-    </w:r>
-    <w:proofErr w:type="spellStart"/>
-    <w:r>
-      <w:t>lab</w:t>
-    </w:r>
-    <w:proofErr w:type="spellEnd"/>
-    <w:r>
-      <w:t xml:space="preserve">. </w:t>
-    </w:r>
-    <w:proofErr w:type="spellStart"/>
-    <w:r>
-      <w:t>gyak</w:t>
-    </w:r>
-    <w:proofErr w:type="spellEnd"/>
-    <w:r>
-      <w:t>.</w:t>
+      <w:t xml:space="preserve"> lab. gyak.</w:t>
     </w:r>
   </w:p>
 </w:hdr>
@@ -15905,6 +15320,7 @@
   <w:style w:type="character" w:default="1" w:styleId="Bekezdsalapbettpusa">
     <w:name w:val="Default Paragraph Font"/>
     <w:uiPriority w:val="1"/>
+    <w:semiHidden/>
     <w:unhideWhenUsed/>
   </w:style>
   <w:style w:type="table" w:default="1" w:styleId="Normltblzat">

</xml_diff>